<commit_message>
ajout du word rendu
</commit_message>
<xml_diff>
--- a/Projet_Mailbox.docx
+++ b/Projet_Mailbox.docx
@@ -32,6 +32,189 @@
           <w:szCs w:val="28"/>
         </w:rPr>
         <w:t>NIVESSE Charles – LEDOUX Alexis – MARCHAL Baptiste – MEROLLA Mathis</w:t>
+      </w:r>
+    </w:p>
+    <w:p>
+      <w:pPr>
+        <w:rPr>
+          <w:sz w:val="28"/>
+          <w:szCs w:val="28"/>
+        </w:rPr>
+      </w:pPr>
+    </w:p>
+    <w:p>
+      <w:pPr>
+        <w:rPr>
+          <w:sz w:val="28"/>
+          <w:szCs w:val="28"/>
+        </w:rPr>
+      </w:pPr>
+      <w:r>
+        <w:rPr>
+          <w:sz w:val="28"/>
+          <w:szCs w:val="28"/>
+        </w:rPr>
+        <w:t>SOMMAIRE :</w:t>
+      </w:r>
+    </w:p>
+    <w:p>
+      <w:pPr>
+        <w:pStyle w:val="Paragraphedeliste"/>
+        <w:numPr>
+          <w:ilvl w:val="0"/>
+          <w:numId w:val="1"/>
+        </w:numPr>
+        <w:rPr>
+          <w:sz w:val="28"/>
+          <w:szCs w:val="28"/>
+        </w:rPr>
+      </w:pPr>
+      <w:r>
+        <w:rPr>
+          <w:sz w:val="28"/>
+          <w:szCs w:val="28"/>
+        </w:rPr>
+        <w:t>SQLite DATABASE</w:t>
+      </w:r>
+    </w:p>
+    <w:p>
+      <w:pPr>
+        <w:pStyle w:val="Paragraphedeliste"/>
+        <w:numPr>
+          <w:ilvl w:val="1"/>
+          <w:numId w:val="1"/>
+        </w:numPr>
+        <w:rPr>
+          <w:sz w:val="28"/>
+          <w:szCs w:val="28"/>
+        </w:rPr>
+      </w:pPr>
+      <w:r>
+        <w:rPr>
+          <w:sz w:val="28"/>
+          <w:szCs w:val="28"/>
+        </w:rPr>
+        <w:t>Création</w:t>
+      </w:r>
+    </w:p>
+    <w:p>
+      <w:pPr>
+        <w:pStyle w:val="Paragraphedeliste"/>
+        <w:numPr>
+          <w:ilvl w:val="1"/>
+          <w:numId w:val="1"/>
+        </w:numPr>
+        <w:rPr>
+          <w:sz w:val="28"/>
+          <w:szCs w:val="28"/>
+        </w:rPr>
+      </w:pPr>
+      <w:r>
+        <w:rPr>
+          <w:sz w:val="28"/>
+          <w:szCs w:val="28"/>
+        </w:rPr>
+        <w:t>Connection et méthodes</w:t>
+      </w:r>
+    </w:p>
+    <w:p>
+      <w:pPr>
+        <w:pStyle w:val="Paragraphedeliste"/>
+        <w:numPr>
+          <w:ilvl w:val="0"/>
+          <w:numId w:val="1"/>
+        </w:numPr>
+        <w:rPr>
+          <w:sz w:val="28"/>
+          <w:szCs w:val="28"/>
+        </w:rPr>
+      </w:pPr>
+      <w:r>
+        <w:rPr>
+          <w:sz w:val="28"/>
+          <w:szCs w:val="28"/>
+        </w:rPr>
+        <w:t>Mail server</w:t>
+      </w:r>
+    </w:p>
+    <w:p>
+      <w:pPr>
+        <w:pStyle w:val="Paragraphedeliste"/>
+        <w:numPr>
+          <w:ilvl w:val="1"/>
+          <w:numId w:val="1"/>
+        </w:numPr>
+        <w:rPr>
+          <w:sz w:val="28"/>
+          <w:szCs w:val="28"/>
+        </w:rPr>
+      </w:pPr>
+      <w:r>
+        <w:rPr>
+          <w:sz w:val="28"/>
+          <w:szCs w:val="28"/>
+        </w:rPr>
+        <w:t>Connection</w:t>
+      </w:r>
+    </w:p>
+    <w:p>
+      <w:pPr>
+        <w:pStyle w:val="Paragraphedeliste"/>
+        <w:numPr>
+          <w:ilvl w:val="1"/>
+          <w:numId w:val="1"/>
+        </w:numPr>
+        <w:rPr>
+          <w:sz w:val="28"/>
+          <w:szCs w:val="28"/>
+        </w:rPr>
+      </w:pPr>
+      <w:r>
+        <w:rPr>
+          <w:sz w:val="28"/>
+          <w:szCs w:val="28"/>
+        </w:rPr>
+        <w:t>Récupération</w:t>
+      </w:r>
+    </w:p>
+    <w:p>
+      <w:pPr>
+        <w:pStyle w:val="Paragraphedeliste"/>
+        <w:numPr>
+          <w:ilvl w:val="1"/>
+          <w:numId w:val="1"/>
+        </w:numPr>
+        <w:rPr>
+          <w:sz w:val="28"/>
+          <w:szCs w:val="28"/>
+        </w:rPr>
+      </w:pPr>
+      <w:r>
+        <w:rPr>
+          <w:sz w:val="28"/>
+          <w:szCs w:val="28"/>
+        </w:rPr>
+        <w:t>Envoie</w:t>
+      </w:r>
+    </w:p>
+    <w:p>
+      <w:pPr>
+        <w:pStyle w:val="Paragraphedeliste"/>
+        <w:numPr>
+          <w:ilvl w:val="0"/>
+          <w:numId w:val="1"/>
+        </w:numPr>
+        <w:rPr>
+          <w:sz w:val="28"/>
+          <w:szCs w:val="28"/>
+        </w:rPr>
+      </w:pPr>
+      <w:r>
+        <w:rPr>
+          <w:sz w:val="28"/>
+          <w:szCs w:val="28"/>
+        </w:rPr>
+        <w:t>Interface</w:t>
       </w:r>
     </w:p>
     <w:p>
@@ -52,6 +235,103 @@
     </w:sectPr>
   </w:body>
 </w:document>
+</file>
+
+<file path=word/numbering.xml><?xml version="1.0" encoding="utf-8"?>
+<w:numbering xmlns:wpc="http://schemas.microsoft.com/office/word/2010/wordprocessingCanvas" xmlns:cx="http://schemas.microsoft.com/office/drawing/2014/chartex" xmlns:cx1="http://schemas.microsoft.com/office/drawing/2015/9/8/chartex" xmlns:cx2="http://schemas.microsoft.com/office/drawing/2015/10/21/chartex" xmlns:cx3="http://schemas.microsoft.com/office/drawing/2016/5/9/chartex" xmlns:cx4="http://schemas.microsoft.com/office/drawing/2016/5/10/chartex" xmlns:cx5="http://schemas.microsoft.com/office/drawing/2016/5/11/chartex" xmlns:cx6="http://schemas.microsoft.com/office/drawing/2016/5/12/chartex" xmlns:cx7="http://schemas.microsoft.com/office/drawing/2016/5/13/chartex" xmlns:cx8="http://schemas.microsoft.com/office/drawing/2016/5/14/chartex" xmlns:mc="http://schemas.openxmlformats.org/markup-compatibility/2006" xmlns:aink="http://schemas.microsoft.com/office/drawing/2016/ink" xmlns:am3d="http://schemas.microsoft.com/office/drawing/2017/model3d" xmlns:o="urn:schemas-microsoft-com:office:office" xmlns:r="http://schemas.openxmlformats.org/officeDocument/2006/relationships" xmlns:m="http://schemas.openxmlformats.org/officeDocument/2006/math" xmlns:v="urn:schemas-microsoft-com:vml" xmlns:wp14="http://schemas.microsoft.com/office/word/2010/wordprocessingDrawing" xmlns:wp="http://schemas.openxmlformats.org/drawingml/2006/wordprocessingDrawing" xmlns:w10="urn:schemas-microsoft-com:office:word" xmlns:w="http://schemas.openxmlformats.org/wordprocessingml/2006/main" xmlns:w14="http://schemas.microsoft.com/office/word/2010/wordml" xmlns:w15="http://schemas.microsoft.com/office/word/2012/wordml" xmlns:w16cid="http://schemas.microsoft.com/office/word/2016/wordml/cid" xmlns:w16se="http://schemas.microsoft.com/office/word/2015/wordml/symex" xmlns:wpg="http://schemas.microsoft.com/office/word/2010/wordprocessingGroup" xmlns:wpi="http://schemas.microsoft.com/office/word/2010/wordprocessingInk" xmlns:wne="http://schemas.microsoft.com/office/word/2006/wordml" xmlns:wps="http://schemas.microsoft.com/office/word/2010/wordprocessingShape" mc:Ignorable="w14 w15 w16se w16cid wp14">
+  <w:abstractNum w:abstractNumId="0" w15:restartNumberingAfterBreak="0">
+    <w:nsid w:val="33C1224F"/>
+    <w:multiLevelType w:val="hybridMultilevel"/>
+    <w:tmpl w:val="D2C46002"/>
+    <w:lvl w:ilvl="0" w:tplc="040C000F">
+      <w:start w:val="1"/>
+      <w:numFmt w:val="decimal"/>
+      <w:lvlText w:val="%1."/>
+      <w:lvlJc w:val="left"/>
+      <w:pPr>
+        <w:ind w:left="720" w:hanging="360"/>
+      </w:pPr>
+      <w:rPr>
+        <w:rFonts w:hint="default"/>
+      </w:rPr>
+    </w:lvl>
+    <w:lvl w:ilvl="1" w:tplc="040C0019">
+      <w:start w:val="1"/>
+      <w:numFmt w:val="lowerLetter"/>
+      <w:lvlText w:val="%2."/>
+      <w:lvlJc w:val="left"/>
+      <w:pPr>
+        <w:ind w:left="1440" w:hanging="360"/>
+      </w:pPr>
+    </w:lvl>
+    <w:lvl w:ilvl="2" w:tplc="040C001B" w:tentative="1">
+      <w:start w:val="1"/>
+      <w:numFmt w:val="lowerRoman"/>
+      <w:lvlText w:val="%3."/>
+      <w:lvlJc w:val="right"/>
+      <w:pPr>
+        <w:ind w:left="2160" w:hanging="180"/>
+      </w:pPr>
+    </w:lvl>
+    <w:lvl w:ilvl="3" w:tplc="040C000F" w:tentative="1">
+      <w:start w:val="1"/>
+      <w:numFmt w:val="decimal"/>
+      <w:lvlText w:val="%4."/>
+      <w:lvlJc w:val="left"/>
+      <w:pPr>
+        <w:ind w:left="2880" w:hanging="360"/>
+      </w:pPr>
+    </w:lvl>
+    <w:lvl w:ilvl="4" w:tplc="040C0019" w:tentative="1">
+      <w:start w:val="1"/>
+      <w:numFmt w:val="lowerLetter"/>
+      <w:lvlText w:val="%5."/>
+      <w:lvlJc w:val="left"/>
+      <w:pPr>
+        <w:ind w:left="3600" w:hanging="360"/>
+      </w:pPr>
+    </w:lvl>
+    <w:lvl w:ilvl="5" w:tplc="040C001B" w:tentative="1">
+      <w:start w:val="1"/>
+      <w:numFmt w:val="lowerRoman"/>
+      <w:lvlText w:val="%6."/>
+      <w:lvlJc w:val="right"/>
+      <w:pPr>
+        <w:ind w:left="4320" w:hanging="180"/>
+      </w:pPr>
+    </w:lvl>
+    <w:lvl w:ilvl="6" w:tplc="040C000F" w:tentative="1">
+      <w:start w:val="1"/>
+      <w:numFmt w:val="decimal"/>
+      <w:lvlText w:val="%7."/>
+      <w:lvlJc w:val="left"/>
+      <w:pPr>
+        <w:ind w:left="5040" w:hanging="360"/>
+      </w:pPr>
+    </w:lvl>
+    <w:lvl w:ilvl="7" w:tplc="040C0019" w:tentative="1">
+      <w:start w:val="1"/>
+      <w:numFmt w:val="lowerLetter"/>
+      <w:lvlText w:val="%8."/>
+      <w:lvlJc w:val="left"/>
+      <w:pPr>
+        <w:ind w:left="5760" w:hanging="360"/>
+      </w:pPr>
+    </w:lvl>
+    <w:lvl w:ilvl="8" w:tplc="040C001B" w:tentative="1">
+      <w:start w:val="1"/>
+      <w:numFmt w:val="lowerRoman"/>
+      <w:lvlText w:val="%9."/>
+      <w:lvlJc w:val="right"/>
+      <w:pPr>
+        <w:ind w:left="6480" w:hanging="180"/>
+      </w:pPr>
+    </w:lvl>
+  </w:abstractNum>
+  <w:num w:numId="1">
+    <w:abstractNumId w:val="0"/>
+  </w:num>
+</w:numbering>
 </file>
 
 <file path=word/styles.xml><?xml version="1.0" encoding="utf-8"?>
@@ -477,6 +757,17 @@
     <w:semiHidden/>
     <w:unhideWhenUsed/>
   </w:style>
+  <w:style w:type="paragraph" w:styleId="Paragraphedeliste">
+    <w:name w:val="List Paragraph"/>
+    <w:basedOn w:val="Normal"/>
+    <w:uiPriority w:val="34"/>
+    <w:qFormat/>
+    <w:rsid w:val="00D83A20"/>
+    <w:pPr>
+      <w:ind w:left="720"/>
+      <w:contextualSpacing/>
+    </w:pPr>
+  </w:style>
 </w:styles>
 </file>
 

</xml_diff>

<commit_message>
making UI look better because if != elif
</commit_message>
<xml_diff>
--- a/Projet_Mailbox.docx
+++ b/Projet_Mailbox.docx
@@ -71,7 +71,9 @@
               <w:tab w:val="right" w:leader="dot" w:pos="9062"/>
             </w:tabs>
             <w:rPr>
+              <w:rFonts w:eastAsiaTheme="minorEastAsia"/>
               <w:noProof/>
+              <w:lang w:eastAsia="fr-FR"/>
             </w:rPr>
           </w:pPr>
           <w:r>
@@ -83,7 +85,7 @@
           <w:r>
             <w:fldChar w:fldCharType="separate"/>
           </w:r>
-          <w:hyperlink w:anchor="_Toc59026070" w:history="1">
+          <w:hyperlink w:anchor="_Toc59035845" w:history="1">
             <w:r>
               <w:rPr>
                 <w:rStyle w:val="Lienhypertexte"/>
@@ -111,7 +113,7 @@
                 <w:noProof/>
                 <w:webHidden/>
               </w:rPr>
-              <w:instrText xml:space="preserve"> PAGEREF _Toc59026070 \h </w:instrText>
+              <w:instrText xml:space="preserve"> PAGEREF _Toc59035845 \h </w:instrText>
             </w:r>
             <w:r>
               <w:rPr>
@@ -149,10 +151,12 @@
               <w:tab w:val="right" w:leader="dot" w:pos="9062"/>
             </w:tabs>
             <w:rPr>
+              <w:rFonts w:eastAsiaTheme="minorEastAsia"/>
               <w:noProof/>
+              <w:lang w:eastAsia="fr-FR"/>
             </w:rPr>
           </w:pPr>
-          <w:hyperlink w:anchor="_Toc59026071" w:history="1">
+          <w:hyperlink w:anchor="_Toc59035846" w:history="1">
             <w:r>
               <w:rPr>
                 <w:rStyle w:val="Lienhypertexte"/>
@@ -180,7 +184,7 @@
                 <w:noProof/>
                 <w:webHidden/>
               </w:rPr>
-              <w:instrText xml:space="preserve"> PAGEREF _Toc59026071 \h </w:instrText>
+              <w:instrText xml:space="preserve"> PAGEREF _Toc59035846 \h </w:instrText>
             </w:r>
             <w:r>
               <w:rPr>
@@ -218,15 +222,17 @@
               <w:tab w:val="right" w:leader="dot" w:pos="9062"/>
             </w:tabs>
             <w:rPr>
+              <w:rFonts w:eastAsiaTheme="minorEastAsia"/>
               <w:noProof/>
+              <w:lang w:eastAsia="fr-FR"/>
             </w:rPr>
           </w:pPr>
-          <w:hyperlink w:anchor="_Toc59026072" w:history="1">
+          <w:hyperlink w:anchor="_Toc59035847" w:history="1">
             <w:r>
               <w:rPr>
                 <w:rStyle w:val="Lienhypertexte"/>
                 <w:noProof/>
-                <w:lang w:val="en-GB"/>
+                <w:lang w:val="en-US"/>
               </w:rPr>
               <w:t>Connection and methods</w:t>
             </w:r>
@@ -249,7 +255,7 @@
                 <w:noProof/>
                 <w:webHidden/>
               </w:rPr>
-              <w:instrText xml:space="preserve"> PAGEREF _Toc59026072 \h </w:instrText>
+              <w:instrText xml:space="preserve"> PAGEREF _Toc59035847 \h </w:instrText>
             </w:r>
             <w:r>
               <w:rPr>
@@ -269,7 +275,7 @@
                 <w:noProof/>
                 <w:webHidden/>
               </w:rPr>
-              <w:t>1</w:t>
+              <w:t>2</w:t>
             </w:r>
             <w:r>
               <w:rPr>
@@ -287,10 +293,12 @@
               <w:tab w:val="right" w:leader="dot" w:pos="9062"/>
             </w:tabs>
             <w:rPr>
+              <w:rFonts w:eastAsiaTheme="minorEastAsia"/>
               <w:noProof/>
+              <w:lang w:eastAsia="fr-FR"/>
             </w:rPr>
           </w:pPr>
-          <w:hyperlink w:anchor="_Toc59026073" w:history="1">
+          <w:hyperlink w:anchor="_Toc59035848" w:history="1">
             <w:r>
               <w:rPr>
                 <w:rStyle w:val="Lienhypertexte"/>
@@ -318,7 +326,7 @@
                 <w:noProof/>
                 <w:webHidden/>
               </w:rPr>
-              <w:instrText xml:space="preserve"> PAGEREF _Toc59026073 \h </w:instrText>
+              <w:instrText xml:space="preserve"> PAGEREF _Toc59035848 \h </w:instrText>
             </w:r>
             <w:r>
               <w:rPr>
@@ -338,7 +346,7 @@
                 <w:noProof/>
                 <w:webHidden/>
               </w:rPr>
-              <w:t>1</w:t>
+              <w:t>3</w:t>
             </w:r>
             <w:r>
               <w:rPr>
@@ -356,10 +364,12 @@
               <w:tab w:val="right" w:leader="dot" w:pos="9062"/>
             </w:tabs>
             <w:rPr>
+              <w:rFonts w:eastAsiaTheme="minorEastAsia"/>
               <w:noProof/>
+              <w:lang w:eastAsia="fr-FR"/>
             </w:rPr>
           </w:pPr>
-          <w:hyperlink w:anchor="_Toc59026074" w:history="1">
+          <w:hyperlink w:anchor="_Toc59035849" w:history="1">
             <w:r>
               <w:rPr>
                 <w:rStyle w:val="Lienhypertexte"/>
@@ -387,7 +397,7 @@
                 <w:noProof/>
                 <w:webHidden/>
               </w:rPr>
-              <w:instrText xml:space="preserve"> PAGEREF _Toc59026074 \h </w:instrText>
+              <w:instrText xml:space="preserve"> PAGEREF _Toc59035849 \h </w:instrText>
             </w:r>
             <w:r>
               <w:rPr>
@@ -407,7 +417,7 @@
                 <w:noProof/>
                 <w:webHidden/>
               </w:rPr>
-              <w:t>1</w:t>
+              <w:t>3</w:t>
             </w:r>
             <w:r>
               <w:rPr>
@@ -425,10 +435,12 @@
               <w:tab w:val="right" w:leader="dot" w:pos="9062"/>
             </w:tabs>
             <w:rPr>
+              <w:rFonts w:eastAsiaTheme="minorEastAsia"/>
               <w:noProof/>
+              <w:lang w:eastAsia="fr-FR"/>
             </w:rPr>
           </w:pPr>
-          <w:hyperlink w:anchor="_Toc59026075" w:history="1">
+          <w:hyperlink w:anchor="_Toc59035850" w:history="1">
             <w:r>
               <w:rPr>
                 <w:rStyle w:val="Lienhypertexte"/>
@@ -456,7 +468,7 @@
                 <w:noProof/>
                 <w:webHidden/>
               </w:rPr>
-              <w:instrText xml:space="preserve"> PAGEREF _Toc59026075 \h </w:instrText>
+              <w:instrText xml:space="preserve"> PAGEREF _Toc59035850 \h </w:instrText>
             </w:r>
             <w:r>
               <w:rPr>
@@ -476,7 +488,7 @@
                 <w:noProof/>
                 <w:webHidden/>
               </w:rPr>
-              <w:t>1</w:t>
+              <w:t>3</w:t>
             </w:r>
             <w:r>
               <w:rPr>
@@ -494,10 +506,12 @@
               <w:tab w:val="right" w:leader="dot" w:pos="9062"/>
             </w:tabs>
             <w:rPr>
+              <w:rFonts w:eastAsiaTheme="minorEastAsia"/>
               <w:noProof/>
+              <w:lang w:eastAsia="fr-FR"/>
             </w:rPr>
           </w:pPr>
-          <w:hyperlink w:anchor="_Toc59026076" w:history="1">
+          <w:hyperlink w:anchor="_Toc59035851" w:history="1">
             <w:r>
               <w:rPr>
                 <w:rStyle w:val="Lienhypertexte"/>
@@ -525,7 +539,7 @@
                 <w:noProof/>
                 <w:webHidden/>
               </w:rPr>
-              <w:instrText xml:space="preserve"> PAGEREF _Toc59026076 \h </w:instrText>
+              <w:instrText xml:space="preserve"> PAGEREF _Toc59035851 \h </w:instrText>
             </w:r>
             <w:r>
               <w:rPr>
@@ -545,7 +559,7 @@
                 <w:noProof/>
                 <w:webHidden/>
               </w:rPr>
-              <w:t>1</w:t>
+              <w:t>3</w:t>
             </w:r>
             <w:r>
               <w:rPr>
@@ -563,10 +577,12 @@
               <w:tab w:val="right" w:leader="dot" w:pos="9062"/>
             </w:tabs>
             <w:rPr>
+              <w:rFonts w:eastAsiaTheme="minorEastAsia"/>
               <w:noProof/>
+              <w:lang w:eastAsia="fr-FR"/>
             </w:rPr>
           </w:pPr>
-          <w:hyperlink w:anchor="_Toc59026077" w:history="1">
+          <w:hyperlink w:anchor="_Toc59035852" w:history="1">
             <w:r>
               <w:rPr>
                 <w:rStyle w:val="Lienhypertexte"/>
@@ -594,7 +610,7 @@
                 <w:noProof/>
                 <w:webHidden/>
               </w:rPr>
-              <w:instrText xml:space="preserve"> PAGEREF _Toc59026077 \h </w:instrText>
+              <w:instrText xml:space="preserve"> PAGEREF _Toc59035852 \h </w:instrText>
             </w:r>
             <w:r>
               <w:rPr>
@@ -614,7 +630,7 @@
                 <w:noProof/>
                 <w:webHidden/>
               </w:rPr>
-              <w:t>1</w:t>
+              <w:t>3</w:t>
             </w:r>
             <w:r>
               <w:rPr>
@@ -634,6 +650,8 @@
             <w:fldChar w:fldCharType="end"/>
           </w:r>
         </w:p>
+        <w:bookmarkStart w:id="0" w:name="_GoBack" w:displacedByCustomXml="next"/>
+        <w:bookmarkEnd w:id="0" w:displacedByCustomXml="next"/>
       </w:sdtContent>
     </w:sdt>
     <w:p>
@@ -650,14 +668,14 @@
           <w:lang w:val="en-GB"/>
         </w:rPr>
       </w:pPr>
-      <w:bookmarkStart w:id="0" w:name="_Toc59026070"/>
+      <w:bookmarkStart w:id="1" w:name="_Toc59035845"/>
       <w:r>
         <w:rPr>
           <w:lang w:val="en-GB"/>
         </w:rPr>
         <w:t>SQLite DATABASE</w:t>
       </w:r>
-      <w:bookmarkEnd w:id="0"/>
+      <w:bookmarkEnd w:id="1"/>
     </w:p>
     <w:p>
       <w:pPr>
@@ -673,14 +691,14 @@
           <w:lang w:val="en-GB"/>
         </w:rPr>
       </w:pPr>
-      <w:bookmarkStart w:id="1" w:name="_Toc59026071"/>
+      <w:bookmarkStart w:id="2" w:name="_Toc59035846"/>
       <w:r>
         <w:rPr>
           <w:lang w:val="en-GB"/>
         </w:rPr>
         <w:t>Creation</w:t>
       </w:r>
-      <w:bookmarkEnd w:id="1"/>
+      <w:bookmarkEnd w:id="2"/>
     </w:p>
     <w:p>
       <w:pPr>
@@ -1312,7 +1330,7 @@
           <w:lang w:val="en-US"/>
         </w:rPr>
       </w:pPr>
-      <w:bookmarkStart w:id="2" w:name="_Toc59026072"/>
+      <w:bookmarkStart w:id="3" w:name="_Toc59035847"/>
       <w:r>
         <w:rPr>
           <w:lang w:val="en-US"/>
@@ -1320,7 +1338,7 @@
         <w:lastRenderedPageBreak/>
         <w:t>Connection and methods</w:t>
       </w:r>
-      <w:bookmarkEnd w:id="2"/>
+      <w:bookmarkEnd w:id="3"/>
     </w:p>
     <w:p>
       <w:pPr>
@@ -2400,27 +2418,17 @@
           <w:szCs w:val="24"/>
           <w:lang w:val="en-US"/>
         </w:rPr>
-        <w:t xml:space="preserve"> </w:t>
-      </w:r>
-      <w:r>
-        <w:rPr>
-          <w:sz w:val="24"/>
-          <w:szCs w:val="24"/>
-          <w:lang w:val="en-US"/>
-        </w:rPr>
-        <w:t>used to check if the email is already in the database.</w:t>
-      </w:r>
-    </w:p>
-    <w:p>
-      <w:pPr>
-        <w:rPr>
-          <w:sz w:val="24"/>
-          <w:szCs w:val="24"/>
-          <w:lang w:val="en-US"/>
-        </w:rPr>
-      </w:pPr>
-      <w:bookmarkStart w:id="3" w:name="_GoBack"/>
-      <w:bookmarkEnd w:id="3"/>
+        <w:t xml:space="preserve"> used to check if the email is already in the database.</w:t>
+      </w:r>
+    </w:p>
+    <w:p>
+      <w:pPr>
+        <w:rPr>
+          <w:sz w:val="24"/>
+          <w:szCs w:val="24"/>
+          <w:lang w:val="en-US"/>
+        </w:rPr>
+      </w:pPr>
     </w:p>
     <w:p>
       <w:pPr>
@@ -2429,7 +2437,7 @@
           <w:lang w:val="en-GB"/>
         </w:rPr>
       </w:pPr>
-      <w:bookmarkStart w:id="4" w:name="_Toc59026073"/>
+      <w:bookmarkStart w:id="4" w:name="_Toc59035848"/>
       <w:r>
         <w:rPr>
           <w:lang w:val="en-GB"/>
@@ -2445,7 +2453,7 @@
           <w:lang w:val="en-GB"/>
         </w:rPr>
       </w:pPr>
-      <w:bookmarkStart w:id="5" w:name="_Toc59026074"/>
+      <w:bookmarkStart w:id="5" w:name="_Toc59035849"/>
       <w:r>
         <w:rPr>
           <w:lang w:val="en-GB"/>
@@ -2461,7 +2469,7 @@
           <w:lang w:val="en-GB"/>
         </w:rPr>
       </w:pPr>
-      <w:bookmarkStart w:id="6" w:name="_Toc59026075"/>
+      <w:bookmarkStart w:id="6" w:name="_Toc59035850"/>
       <w:r>
         <w:rPr>
           <w:lang w:val="en-GB"/>
@@ -2477,7 +2485,7 @@
           <w:lang w:val="en-GB"/>
         </w:rPr>
       </w:pPr>
-      <w:bookmarkStart w:id="7" w:name="_Toc59026076"/>
+      <w:bookmarkStart w:id="7" w:name="_Toc59035851"/>
       <w:r>
         <w:rPr>
           <w:lang w:val="en-GB"/>
@@ -2493,7 +2501,7 @@
           <w:lang w:val="en-GB"/>
         </w:rPr>
       </w:pPr>
-      <w:bookmarkStart w:id="8" w:name="_Toc59026077"/>
+      <w:bookmarkStart w:id="8" w:name="_Toc59035852"/>
       <w:r>
         <w:rPr>
           <w:lang w:val="en-GB"/>
@@ -3683,7 +3691,7 @@
 </file>
 
 <file path=customXml/itemProps1.xml><?xml version="1.0" encoding="utf-8"?>
-<ds:datastoreItem xmlns:ds="http://schemas.openxmlformats.org/officeDocument/2006/customXml" ds:itemID="{A621DC16-8A12-4842-BFE5-64F768886B09}">
+<ds:datastoreItem xmlns:ds="http://schemas.openxmlformats.org/officeDocument/2006/customXml" ds:itemID="{5F688187-6FFB-4DAA-AF45-65332F942E17}">
   <ds:schemaRefs>
     <ds:schemaRef ds:uri="http://schemas.openxmlformats.org/officeDocument/2006/bibliography"/>
   </ds:schemaRefs>

</xml_diff>

<commit_message>
making a part of the report
</commit_message>
<xml_diff>
--- a/Projet_Mailbox.docx
+++ b/Projet_Mailbox.docx
@@ -85,7 +85,7 @@
           <w:r>
             <w:fldChar w:fldCharType="separate"/>
           </w:r>
-          <w:hyperlink w:anchor="_Toc59035845" w:history="1">
+          <w:hyperlink w:anchor="_Toc59132063" w:history="1">
             <w:r>
               <w:rPr>
                 <w:rStyle w:val="Lienhypertexte"/>
@@ -113,7 +113,7 @@
                 <w:noProof/>
                 <w:webHidden/>
               </w:rPr>
-              <w:instrText xml:space="preserve"> PAGEREF _Toc59035845 \h </w:instrText>
+              <w:instrText xml:space="preserve"> PAGEREF _Toc59132063 \h </w:instrText>
             </w:r>
             <w:r>
               <w:rPr>
@@ -156,7 +156,7 @@
               <w:lang w:eastAsia="fr-FR"/>
             </w:rPr>
           </w:pPr>
-          <w:hyperlink w:anchor="_Toc59035846" w:history="1">
+          <w:hyperlink w:anchor="_Toc59132064" w:history="1">
             <w:r>
               <w:rPr>
                 <w:rStyle w:val="Lienhypertexte"/>
@@ -184,7 +184,7 @@
                 <w:noProof/>
                 <w:webHidden/>
               </w:rPr>
-              <w:instrText xml:space="preserve"> PAGEREF _Toc59035846 \h </w:instrText>
+              <w:instrText xml:space="preserve"> PAGEREF _Toc59132064 \h </w:instrText>
             </w:r>
             <w:r>
               <w:rPr>
@@ -227,7 +227,7 @@
               <w:lang w:eastAsia="fr-FR"/>
             </w:rPr>
           </w:pPr>
-          <w:hyperlink w:anchor="_Toc59035847" w:history="1">
+          <w:hyperlink w:anchor="_Toc59132065" w:history="1">
             <w:r>
               <w:rPr>
                 <w:rStyle w:val="Lienhypertexte"/>
@@ -255,7 +255,7 @@
                 <w:noProof/>
                 <w:webHidden/>
               </w:rPr>
-              <w:instrText xml:space="preserve"> PAGEREF _Toc59035847 \h </w:instrText>
+              <w:instrText xml:space="preserve"> PAGEREF _Toc59132065 \h </w:instrText>
             </w:r>
             <w:r>
               <w:rPr>
@@ -298,7 +298,7 @@
               <w:lang w:eastAsia="fr-FR"/>
             </w:rPr>
           </w:pPr>
-          <w:hyperlink w:anchor="_Toc59035848" w:history="1">
+          <w:hyperlink w:anchor="_Toc59132066" w:history="1">
             <w:r>
               <w:rPr>
                 <w:rStyle w:val="Lienhypertexte"/>
@@ -326,7 +326,7 @@
                 <w:noProof/>
                 <w:webHidden/>
               </w:rPr>
-              <w:instrText xml:space="preserve"> PAGEREF _Toc59035848 \h </w:instrText>
+              <w:instrText xml:space="preserve"> PAGEREF _Toc59132066 \h </w:instrText>
             </w:r>
             <w:r>
               <w:rPr>
@@ -369,7 +369,7 @@
               <w:lang w:eastAsia="fr-FR"/>
             </w:rPr>
           </w:pPr>
-          <w:hyperlink w:anchor="_Toc59035849" w:history="1">
+          <w:hyperlink w:anchor="_Toc59132067" w:history="1">
             <w:r>
               <w:rPr>
                 <w:rStyle w:val="Lienhypertexte"/>
@@ -397,7 +397,7 @@
                 <w:noProof/>
                 <w:webHidden/>
               </w:rPr>
-              <w:instrText xml:space="preserve"> PAGEREF _Toc59035849 \h </w:instrText>
+              <w:instrText xml:space="preserve"> PAGEREF _Toc59132067 \h </w:instrText>
             </w:r>
             <w:r>
               <w:rPr>
@@ -440,7 +440,7 @@
               <w:lang w:eastAsia="fr-FR"/>
             </w:rPr>
           </w:pPr>
-          <w:hyperlink w:anchor="_Toc59035850" w:history="1">
+          <w:hyperlink w:anchor="_Toc59132068" w:history="1">
             <w:r>
               <w:rPr>
                 <w:rStyle w:val="Lienhypertexte"/>
@@ -468,7 +468,7 @@
                 <w:noProof/>
                 <w:webHidden/>
               </w:rPr>
-              <w:instrText xml:space="preserve"> PAGEREF _Toc59035850 \h </w:instrText>
+              <w:instrText xml:space="preserve"> PAGEREF _Toc59132068 \h </w:instrText>
             </w:r>
             <w:r>
               <w:rPr>
@@ -511,7 +511,7 @@
               <w:lang w:eastAsia="fr-FR"/>
             </w:rPr>
           </w:pPr>
-          <w:hyperlink w:anchor="_Toc59035851" w:history="1">
+          <w:hyperlink w:anchor="_Toc59132069" w:history="1">
             <w:r>
               <w:rPr>
                 <w:rStyle w:val="Lienhypertexte"/>
@@ -539,7 +539,7 @@
                 <w:noProof/>
                 <w:webHidden/>
               </w:rPr>
-              <w:instrText xml:space="preserve"> PAGEREF _Toc59035851 \h </w:instrText>
+              <w:instrText xml:space="preserve"> PAGEREF _Toc59132069 \h </w:instrText>
             </w:r>
             <w:r>
               <w:rPr>
@@ -582,7 +582,7 @@
               <w:lang w:eastAsia="fr-FR"/>
             </w:rPr>
           </w:pPr>
-          <w:hyperlink w:anchor="_Toc59035852" w:history="1">
+          <w:hyperlink w:anchor="_Toc59132070" w:history="1">
             <w:r>
               <w:rPr>
                 <w:rStyle w:val="Lienhypertexte"/>
@@ -610,7 +610,7 @@
                 <w:noProof/>
                 <w:webHidden/>
               </w:rPr>
-              <w:instrText xml:space="preserve"> PAGEREF _Toc59035852 \h </w:instrText>
+              <w:instrText xml:space="preserve"> PAGEREF _Toc59132070 \h </w:instrText>
             </w:r>
             <w:r>
               <w:rPr>
@@ -630,7 +630,7 @@
                 <w:noProof/>
                 <w:webHidden/>
               </w:rPr>
-              <w:t>3</w:t>
+              <w:t>4</w:t>
             </w:r>
             <w:r>
               <w:rPr>
@@ -666,7 +666,7 @@
           <w:lang w:val="en-GB"/>
         </w:rPr>
       </w:pPr>
-      <w:bookmarkStart w:id="0" w:name="_Toc59035845"/>
+      <w:bookmarkStart w:id="0" w:name="_Toc59132063"/>
       <w:r>
         <w:rPr>
           <w:lang w:val="en-GB"/>
@@ -689,7 +689,7 @@
           <w:lang w:val="en-GB"/>
         </w:rPr>
       </w:pPr>
-      <w:bookmarkStart w:id="1" w:name="_Toc59035846"/>
+      <w:bookmarkStart w:id="1" w:name="_Toc59132064"/>
       <w:r>
         <w:rPr>
           <w:lang w:val="en-GB"/>
@@ -1328,7 +1328,7 @@
           <w:lang w:val="en-US"/>
         </w:rPr>
       </w:pPr>
-      <w:bookmarkStart w:id="2" w:name="_Toc59035847"/>
+      <w:bookmarkStart w:id="2" w:name="_Toc59132065"/>
       <w:r>
         <w:rPr>
           <w:lang w:val="en-US"/>
@@ -2435,7 +2435,7 @@
           <w:lang w:val="en-GB"/>
         </w:rPr>
       </w:pPr>
-      <w:bookmarkStart w:id="3" w:name="_Toc59035848"/>
+      <w:bookmarkStart w:id="3" w:name="_Toc59132066"/>
       <w:r>
         <w:rPr>
           <w:lang w:val="en-GB"/>
@@ -2451,7 +2451,7 @@
           <w:lang w:val="en-GB"/>
         </w:rPr>
       </w:pPr>
-      <w:bookmarkStart w:id="4" w:name="_Toc59035849"/>
+      <w:bookmarkStart w:id="4" w:name="_Toc59132067"/>
       <w:r>
         <w:rPr>
           <w:lang w:val="en-GB"/>
@@ -2462,12 +2462,160 @@
     </w:p>
     <w:p>
       <w:pPr>
+        <w:ind w:firstLine="708"/>
+        <w:jc w:val="both"/>
+        <w:rPr>
+          <w:lang w:val="en-GB"/>
+        </w:rPr>
+      </w:pPr>
+      <w:r>
+        <w:rPr>
+          <w:lang w:val="en-GB"/>
+        </w:rPr>
+        <w:t xml:space="preserve">Each time you want to connect to a mail Server, you have to call </w:t>
+      </w:r>
+      <w:r>
+        <w:rPr>
+          <w:lang w:val="en-GB"/>
+        </w:rPr>
+        <w:t>a login method (</w:t>
+      </w:r>
+      <w:proofErr w:type="gramStart"/>
+      <w:r>
+        <w:rPr>
+          <w:lang w:val="en-GB"/>
+        </w:rPr>
+        <w:t>imap</w:t>
+      </w:r>
+      <w:r>
+        <w:rPr>
+          <w:lang w:val="en-GB"/>
+        </w:rPr>
+        <w:t>lib.I</w:t>
+      </w:r>
+      <w:r>
+        <w:rPr>
+          <w:lang w:val="en-GB"/>
+        </w:rPr>
+        <w:t>MA</w:t>
+      </w:r>
+      <w:r>
+        <w:rPr>
+          <w:lang w:val="en-GB"/>
+        </w:rPr>
+        <w:t>P</w:t>
+      </w:r>
+      <w:proofErr w:type="gramEnd"/>
+      <w:r>
+        <w:rPr>
+          <w:lang w:val="en-GB"/>
+        </w:rPr>
+        <w:t>4_SSL</w:t>
+      </w:r>
+      <w:r>
+        <w:rPr>
+          <w:lang w:val="en-GB"/>
+        </w:rPr>
+        <w:t xml:space="preserve">.login or </w:t>
+      </w:r>
+      <w:proofErr w:type="spellStart"/>
+      <w:r>
+        <w:rPr>
+          <w:lang w:val="en-GB"/>
+        </w:rPr>
+        <w:t>s</w:t>
+      </w:r>
+      <w:r>
+        <w:rPr>
+          <w:lang w:val="en-GB"/>
+        </w:rPr>
+        <w:t>mtplib.SMTP.login</w:t>
+      </w:r>
+      <w:proofErr w:type="spellEnd"/>
+      <w:r>
+        <w:rPr>
+          <w:lang w:val="en-GB"/>
+        </w:rPr>
+        <w:t>)</w:t>
+      </w:r>
+      <w:r>
+        <w:rPr>
+          <w:lang w:val="en-GB"/>
+        </w:rPr>
+        <w:t>.</w:t>
+      </w:r>
+      <w:r>
+        <w:rPr>
+          <w:lang w:val="en-GB"/>
+        </w:rPr>
+        <w:t xml:space="preserve"> Each one verifies that your credentials are good and return errors if they aren’t.</w:t>
+      </w:r>
+    </w:p>
+    <w:p>
+      <w:pPr>
+        <w:ind w:firstLine="708"/>
+        <w:jc w:val="both"/>
+        <w:rPr>
+          <w:lang w:val="en-GB"/>
+        </w:rPr>
+      </w:pPr>
+      <w:r>
+        <w:rPr>
+          <w:lang w:val="en-GB"/>
+        </w:rPr>
+        <w:t xml:space="preserve">To connect to a mail Server, </w:t>
+      </w:r>
+      <w:r>
+        <w:rPr>
+          <w:lang w:val="en-GB"/>
+        </w:rPr>
+        <w:t>we are using end-to-end encryption (SSL/</w:t>
+      </w:r>
+      <w:proofErr w:type="spellStart"/>
+      <w:r>
+        <w:rPr>
+          <w:lang w:val="en-GB"/>
+        </w:rPr>
+        <w:t>tls</w:t>
+      </w:r>
+      <w:proofErr w:type="spellEnd"/>
+      <w:r>
+        <w:rPr>
+          <w:lang w:val="en-GB"/>
+        </w:rPr>
+        <w:t>) to make the transmission of data a bit more secure. We implemented two types of connection (two mail servers)</w:t>
+      </w:r>
+      <w:proofErr w:type="gramStart"/>
+      <w:r>
+        <w:rPr>
+          <w:lang w:val="en-GB"/>
+        </w:rPr>
+        <w:t>: ”</w:t>
+      </w:r>
+      <w:proofErr w:type="spellStart"/>
+      <w:r>
+        <w:rPr>
+          <w:lang w:val="en-GB"/>
+        </w:rPr>
+        <w:t>gmail</w:t>
+      </w:r>
+      <w:proofErr w:type="spellEnd"/>
+      <w:proofErr w:type="gramEnd"/>
+      <w:r>
+        <w:rPr>
+          <w:lang w:val="en-GB"/>
+        </w:rPr>
+        <w:t>” and “outlook”.</w:t>
+      </w:r>
+    </w:p>
+    <w:p>
+      <w:pPr>
         <w:pStyle w:val="Titre2"/>
         <w:rPr>
           <w:lang w:val="en-GB"/>
         </w:rPr>
       </w:pPr>
-      <w:bookmarkStart w:id="5" w:name="_Toc59035850"/>
+      <w:bookmarkStart w:id="5" w:name="_Toc59132068"/>
       <w:r>
         <w:rPr>
           <w:lang w:val="en-GB"/>
@@ -2478,35 +2626,516 @@
     </w:p>
     <w:p>
       <w:pPr>
+        <w:jc w:val="both"/>
+        <w:rPr>
+          <w:lang w:val="en-GB"/>
+        </w:rPr>
+      </w:pPr>
+      <w:r>
+        <w:rPr>
+          <w:lang w:val="en-GB"/>
+        </w:rPr>
+        <w:tab/>
+        <w:t xml:space="preserve">To synchronise our local database with a mail server, we have </w:t>
+      </w:r>
+      <w:r>
+        <w:rPr>
+          <w:lang w:val="en-GB"/>
+        </w:rPr>
+        <w:t>two methods named “</w:t>
+      </w:r>
+      <w:proofErr w:type="spellStart"/>
+      <w:r>
+        <w:rPr>
+          <w:lang w:val="en-GB"/>
+        </w:rPr>
+        <w:t>recup_datagmail</w:t>
+      </w:r>
+      <w:proofErr w:type="spellEnd"/>
+      <w:r>
+        <w:rPr>
+          <w:lang w:val="en-GB"/>
+        </w:rPr>
+        <w:t>(</w:t>
+      </w:r>
+      <w:proofErr w:type="spellStart"/>
+      <w:proofErr w:type="gramStart"/>
+      <w:r>
+        <w:rPr>
+          <w:lang w:val="en-GB"/>
+        </w:rPr>
+        <w:t>mail,password</w:t>
+      </w:r>
+      <w:proofErr w:type="spellEnd"/>
+      <w:proofErr w:type="gramEnd"/>
+      <w:r>
+        <w:rPr>
+          <w:lang w:val="en-GB"/>
+        </w:rPr>
+        <w:t>)” and “</w:t>
+      </w:r>
+      <w:proofErr w:type="spellStart"/>
+      <w:r>
+        <w:rPr>
+          <w:lang w:val="en-GB"/>
+        </w:rPr>
+        <w:t>recup_dataoutlook</w:t>
+      </w:r>
+      <w:proofErr w:type="spellEnd"/>
+      <w:r>
+        <w:rPr>
+          <w:lang w:val="en-GB"/>
+        </w:rPr>
+        <w:t>(</w:t>
+      </w:r>
+      <w:proofErr w:type="spellStart"/>
+      <w:r>
+        <w:rPr>
+          <w:lang w:val="en-GB"/>
+        </w:rPr>
+        <w:t>mail,password</w:t>
+      </w:r>
+      <w:proofErr w:type="spellEnd"/>
+      <w:r>
+        <w:rPr>
+          <w:lang w:val="en-GB"/>
+        </w:rPr>
+        <w:t xml:space="preserve">)”. They are basically the same, with just </w:t>
+      </w:r>
+      <w:r>
+        <w:rPr>
+          <w:lang w:val="en-GB"/>
+        </w:rPr>
+        <w:t xml:space="preserve">some values that changes, like the server you are speaking with. </w:t>
+      </w:r>
+    </w:p>
+    <w:p>
+      <w:pPr>
+        <w:ind w:firstLine="708"/>
+        <w:jc w:val="both"/>
+        <w:rPr>
+          <w:lang w:val="en-GB"/>
+        </w:rPr>
+      </w:pPr>
+      <w:r>
+        <w:rPr>
+          <w:lang w:val="en-GB"/>
+        </w:rPr>
+        <w:t xml:space="preserve">After login in, this function calls </w:t>
+      </w:r>
+      <w:proofErr w:type="spellStart"/>
+      <w:r>
+        <w:rPr>
+          <w:lang w:val="en-GB"/>
+        </w:rPr>
+        <w:t>drop_mail</w:t>
+      </w:r>
+      <w:proofErr w:type="spellEnd"/>
+      <w:r>
+        <w:rPr>
+          <w:lang w:val="en-GB"/>
+        </w:rPr>
+        <w:t>(</w:t>
+      </w:r>
+      <w:proofErr w:type="spellStart"/>
+      <w:proofErr w:type="gramStart"/>
+      <w:r>
+        <w:rPr>
+          <w:lang w:val="en-GB"/>
+        </w:rPr>
+        <w:t>connection,</w:t>
+      </w:r>
+      <w:r>
+        <w:rPr>
+          <w:lang w:val="en-GB"/>
+        </w:rPr>
+        <w:t>mail</w:t>
+      </w:r>
+      <w:proofErr w:type="gramEnd"/>
+      <w:r>
+        <w:rPr>
+          <w:lang w:val="en-GB"/>
+        </w:rPr>
+        <w:t>_adresse</w:t>
+      </w:r>
+      <w:proofErr w:type="spellEnd"/>
+      <w:r>
+        <w:rPr>
+          <w:lang w:val="en-GB"/>
+        </w:rPr>
+        <w:t xml:space="preserve">). The goal is to delete every mail </w:t>
+      </w:r>
+      <w:r>
+        <w:rPr>
+          <w:lang w:val="en-GB"/>
+        </w:rPr>
+        <w:t xml:space="preserve">in the local database </w:t>
+      </w:r>
+      <w:r>
+        <w:rPr>
+          <w:lang w:val="en-GB"/>
+        </w:rPr>
+        <w:t xml:space="preserve">for the account </w:t>
+      </w:r>
+      <w:r>
+        <w:rPr>
+          <w:lang w:val="en-GB"/>
+        </w:rPr>
+        <w:t xml:space="preserve">we are about to synchronise, in order not to have duplicates </w:t>
+      </w:r>
+      <w:r>
+        <w:rPr>
+          <w:lang w:val="en-GB"/>
+        </w:rPr>
+        <w:t xml:space="preserve">when we add them after. </w:t>
+      </w:r>
+    </w:p>
+    <w:p>
+      <w:pPr>
+        <w:ind w:firstLine="708"/>
+        <w:jc w:val="both"/>
+        <w:rPr>
+          <w:lang w:val="en-GB"/>
+        </w:rPr>
+      </w:pPr>
+      <w:r>
+        <w:rPr>
+          <w:lang w:val="en-GB"/>
+        </w:rPr>
+        <w:t>Then, we simply recuperate all the data we need by the IMAP protocol, and for each mail we receive, we look</w:t>
+      </w:r>
+      <w:r>
+        <w:rPr>
+          <w:lang w:val="en-GB"/>
+        </w:rPr>
+        <w:t xml:space="preserve"> for specific </w:t>
+      </w:r>
+      <w:proofErr w:type="spellStart"/>
+      <w:r>
+        <w:rPr>
+          <w:lang w:val="en-GB"/>
+        </w:rPr>
+        <w:t>informations</w:t>
+      </w:r>
+      <w:proofErr w:type="spellEnd"/>
+      <w:r>
+        <w:rPr>
+          <w:lang w:val="en-GB"/>
+        </w:rPr>
+        <w:t xml:space="preserve"> (sender, receiver, date, body,…) and we add it to the database with </w:t>
+      </w:r>
+      <w:proofErr w:type="spellStart"/>
+      <w:r>
+        <w:rPr>
+          <w:lang w:val="en-GB"/>
+        </w:rPr>
+        <w:t>insert</w:t>
+      </w:r>
+      <w:r>
+        <w:rPr>
+          <w:lang w:val="en-GB"/>
+        </w:rPr>
+        <w:t>_mail</w:t>
+      </w:r>
+      <w:proofErr w:type="spellEnd"/>
+      <w:r>
+        <w:rPr>
+          <w:lang w:val="en-GB"/>
+        </w:rPr>
+        <w:t>(</w:t>
+      </w:r>
+      <w:proofErr w:type="spellStart"/>
+      <w:r>
+        <w:rPr>
+          <w:lang w:val="en-GB"/>
+        </w:rPr>
+        <w:t>conn,mail</w:t>
+      </w:r>
+      <w:proofErr w:type="spellEnd"/>
+      <w:r>
+        <w:rPr>
+          <w:lang w:val="en-GB"/>
+        </w:rPr>
+        <w:t xml:space="preserve">). After we </w:t>
+      </w:r>
+      <w:r>
+        <w:rPr>
+          <w:lang w:val="en-GB"/>
+        </w:rPr>
+        <w:t xml:space="preserve">add every </w:t>
+      </w:r>
+      <w:r>
+        <w:rPr>
+          <w:lang w:val="en-GB"/>
+        </w:rPr>
+        <w:t>mail</w:t>
+      </w:r>
+      <w:r>
+        <w:rPr>
+          <w:lang w:val="en-GB"/>
+        </w:rPr>
+        <w:t xml:space="preserve"> we received, we simply close the connection.</w:t>
+      </w:r>
+    </w:p>
+    <w:p>
+      <w:pPr>
+        <w:ind w:firstLine="708"/>
+        <w:jc w:val="both"/>
+        <w:rPr>
+          <w:lang w:val="en-GB"/>
+        </w:rPr>
+      </w:pPr>
+      <w:r>
+        <w:rPr>
+          <w:lang w:val="en-GB"/>
+        </w:rPr>
+        <w:t xml:space="preserve">The IMAP protocol is </w:t>
+      </w:r>
+      <w:r>
+        <w:rPr>
+          <w:lang w:val="en-GB"/>
+        </w:rPr>
+        <w:t xml:space="preserve">used here and to make it easy to program, </w:t>
+      </w:r>
+      <w:r>
+        <w:rPr>
+          <w:lang w:val="en-GB"/>
+        </w:rPr>
+        <w:t>we</w:t>
+      </w:r>
+      <w:r>
+        <w:rPr>
+          <w:lang w:val="en-GB"/>
+        </w:rPr>
+        <w:t xml:space="preserve"> are using </w:t>
+      </w:r>
+      <w:proofErr w:type="spellStart"/>
+      <w:r>
+        <w:rPr>
+          <w:lang w:val="en-GB"/>
+        </w:rPr>
+        <w:t>imaplib</w:t>
+      </w:r>
+      <w:proofErr w:type="spellEnd"/>
+      <w:r>
+        <w:rPr>
+          <w:lang w:val="en-GB"/>
+        </w:rPr>
+        <w:t xml:space="preserve">, which is an integrated </w:t>
+      </w:r>
+      <w:r>
+        <w:rPr>
+          <w:lang w:val="en-GB"/>
+        </w:rPr>
+        <w:t>package of python since python 3.5</w:t>
+      </w:r>
+      <w:r>
+        <w:rPr>
+          <w:lang w:val="en-GB"/>
+        </w:rPr>
+        <w:t>.</w:t>
+      </w:r>
+    </w:p>
+    <w:p>
+      <w:pPr>
         <w:pStyle w:val="Titre2"/>
         <w:rPr>
           <w:lang w:val="en-GB"/>
         </w:rPr>
       </w:pPr>
-      <w:bookmarkStart w:id="6" w:name="_Toc59035851"/>
-      <w:r>
-        <w:rPr>
-          <w:lang w:val="en-GB"/>
-        </w:rPr>
+      <w:bookmarkStart w:id="6" w:name="_Toc59132069"/>
+      <w:r>
+        <w:rPr>
+          <w:lang w:val="en-GB"/>
+        </w:rPr>
+        <w:lastRenderedPageBreak/>
         <w:t>Sending</w:t>
       </w:r>
       <w:bookmarkEnd w:id="6"/>
     </w:p>
     <w:p>
       <w:pPr>
+        <w:ind w:firstLine="708"/>
+        <w:jc w:val="both"/>
+        <w:rPr>
+          <w:lang w:val="en-GB"/>
+        </w:rPr>
+      </w:pPr>
+      <w:r>
+        <w:rPr>
+          <w:lang w:val="en-GB"/>
+        </w:rPr>
+        <w:t>To send a new mail, we also have two methods (</w:t>
+      </w:r>
+      <w:proofErr w:type="spellStart"/>
+      <w:r>
+        <w:rPr>
+          <w:lang w:val="en-GB"/>
+        </w:rPr>
+        <w:t>send</w:t>
+      </w:r>
+      <w:r>
+        <w:rPr>
+          <w:lang w:val="en-GB"/>
+        </w:rPr>
+        <w:t>_</w:t>
+      </w:r>
+      <w:proofErr w:type="gramStart"/>
+      <w:r>
+        <w:rPr>
+          <w:lang w:val="en-GB"/>
+        </w:rPr>
+        <w:t>outlo</w:t>
+      </w:r>
+      <w:bookmarkStart w:id="7" w:name="_GoBack"/>
+      <w:bookmarkEnd w:id="7"/>
+      <w:r>
+        <w:rPr>
+          <w:lang w:val="en-GB"/>
+        </w:rPr>
+        <w:t>ok</w:t>
+      </w:r>
+      <w:proofErr w:type="spellEnd"/>
+      <w:r>
+        <w:rPr>
+          <w:lang w:val="en-GB"/>
+        </w:rPr>
+        <w:t>(</w:t>
+      </w:r>
+      <w:proofErr w:type="gramEnd"/>
+      <w:r>
+        <w:rPr>
+          <w:lang w:val="en-GB"/>
+        </w:rPr>
+        <w:t xml:space="preserve">) and </w:t>
+      </w:r>
+      <w:proofErr w:type="spellStart"/>
+      <w:r>
+        <w:rPr>
+          <w:lang w:val="en-GB"/>
+        </w:rPr>
+        <w:t>send_</w:t>
+      </w:r>
+      <w:r>
+        <w:rPr>
+          <w:lang w:val="en-GB"/>
+        </w:rPr>
+        <w:t>gmail</w:t>
+      </w:r>
+      <w:proofErr w:type="spellEnd"/>
+      <w:r>
+        <w:rPr>
+          <w:lang w:val="en-GB"/>
+        </w:rPr>
+        <w:t xml:space="preserve">()), for the same reason as </w:t>
+      </w:r>
+      <w:r>
+        <w:rPr>
+          <w:lang w:val="en-GB"/>
+        </w:rPr>
+        <w:t>the recuperation of mails, which is because some values differs from one webmail server to another.</w:t>
+      </w:r>
+    </w:p>
+    <w:p>
+      <w:pPr>
+        <w:ind w:firstLine="708"/>
+        <w:jc w:val="both"/>
+        <w:rPr>
+          <w:lang w:val="en-GB"/>
+        </w:rPr>
+      </w:pPr>
+      <w:r>
+        <w:rPr>
+          <w:lang w:val="en-GB"/>
+        </w:rPr>
+        <w:t xml:space="preserve">After login in using a secure connection, we simply use </w:t>
+      </w:r>
+      <w:r>
+        <w:rPr>
+          <w:lang w:val="en-GB"/>
+        </w:rPr>
+        <w:t xml:space="preserve">the </w:t>
+      </w:r>
+      <w:proofErr w:type="spellStart"/>
+      <w:proofErr w:type="gramStart"/>
+      <w:r>
+        <w:rPr>
+          <w:lang w:val="en-GB"/>
+        </w:rPr>
+        <w:t>smtplib.SMTP.sendmail</w:t>
+      </w:r>
+      <w:proofErr w:type="spellEnd"/>
+      <w:proofErr w:type="gramEnd"/>
+      <w:r>
+        <w:rPr>
+          <w:lang w:val="en-GB"/>
+        </w:rPr>
+        <w:t>() function to send a new mail. The library used is also an integrated one of python 3.5+</w:t>
+      </w:r>
+      <w:r>
+        <w:rPr>
+          <w:lang w:val="en-GB"/>
+        </w:rPr>
+        <w:t>. We just ma</w:t>
+      </w:r>
+      <w:r>
+        <w:rPr>
+          <w:lang w:val="en-GB"/>
+        </w:rPr>
+        <w:t>d</w:t>
+      </w:r>
+      <w:r>
+        <w:rPr>
+          <w:lang w:val="en-GB"/>
+        </w:rPr>
+        <w:t xml:space="preserve">e sure that the text we send </w:t>
+      </w:r>
+      <w:r>
+        <w:rPr>
+          <w:lang w:val="en-GB"/>
+        </w:rPr>
+        <w:t>is</w:t>
+      </w:r>
+      <w:r>
+        <w:rPr>
+          <w:lang w:val="en-GB"/>
+        </w:rPr>
+        <w:t xml:space="preserve"> well </w:t>
+      </w:r>
+      <w:r>
+        <w:rPr>
+          <w:lang w:val="en-GB"/>
+        </w:rPr>
+        <w:t xml:space="preserve">written. After sending, we simply </w:t>
+      </w:r>
+      <w:r>
+        <w:rPr>
+          <w:lang w:val="en-GB"/>
+        </w:rPr>
+        <w:t>can</w:t>
+      </w:r>
+      <w:r>
+        <w:rPr>
+          <w:lang w:val="en-GB"/>
+        </w:rPr>
+        <w:t xml:space="preserve"> close the connection.</w:t>
+      </w:r>
+    </w:p>
+    <w:p>
+      <w:pPr>
         <w:pStyle w:val="Titre1"/>
         <w:rPr>
           <w:lang w:val="en-GB"/>
         </w:rPr>
       </w:pPr>
-      <w:bookmarkStart w:id="7" w:name="_Toc59035852"/>
+      <w:bookmarkStart w:id="8" w:name="_Toc59132070"/>
       <w:r>
         <w:rPr>
           <w:lang w:val="en-GB"/>
         </w:rPr>
         <w:t>Interface</w:t>
       </w:r>
-      <w:bookmarkEnd w:id="7"/>
+      <w:bookmarkEnd w:id="8"/>
     </w:p>
     <w:p>
       <w:pPr>
@@ -2844,7 +3473,6 @@
           <w:szCs w:val="24"/>
           <w:lang w:val="en-US"/>
         </w:rPr>
-        <w:lastRenderedPageBreak/>
         <w:t xml:space="preserve">choice </w:t>
       </w:r>
       <w:r>
@@ -3123,119 +3751,15 @@
           <w:szCs w:val="24"/>
           <w:lang w:val="en-US"/>
         </w:rPr>
-        <w:t xml:space="preserve"> </w:t>
-      </w:r>
-      <w:r>
-        <w:rPr>
-          <w:sz w:val="24"/>
-          <w:szCs w:val="24"/>
-          <w:lang w:val="en-US"/>
-        </w:rPr>
-        <w:t xml:space="preserve">to give the choice for </w:t>
-      </w:r>
-      <w:r>
-        <w:rPr>
-          <w:sz w:val="24"/>
-          <w:szCs w:val="24"/>
-          <w:lang w:val="en-US"/>
-        </w:rPr>
-        <w:t>‘</w:t>
-      </w:r>
-      <w:r>
-        <w:rPr>
-          <w:sz w:val="24"/>
-          <w:szCs w:val="24"/>
-          <w:lang w:val="en-US"/>
-        </w:rPr>
-        <w:t>I</w:t>
-      </w:r>
-      <w:r>
-        <w:rPr>
-          <w:sz w:val="24"/>
-          <w:szCs w:val="24"/>
-          <w:lang w:val="en-US"/>
-        </w:rPr>
-        <w:t>’</w:t>
-      </w:r>
-      <w:r>
-        <w:rPr>
-          <w:sz w:val="24"/>
-          <w:szCs w:val="24"/>
-          <w:lang w:val="en-US"/>
-        </w:rPr>
-        <w:t xml:space="preserve">, </w:t>
-      </w:r>
-      <w:r>
-        <w:rPr>
-          <w:sz w:val="24"/>
-          <w:szCs w:val="24"/>
-          <w:lang w:val="en-US"/>
-        </w:rPr>
-        <w:t>‘</w:t>
-      </w:r>
-      <w:r>
-        <w:rPr>
-          <w:sz w:val="24"/>
-          <w:szCs w:val="24"/>
-          <w:lang w:val="en-US"/>
-        </w:rPr>
-        <w:t>ii</w:t>
-      </w:r>
-      <w:r>
-        <w:rPr>
-          <w:sz w:val="24"/>
-          <w:szCs w:val="24"/>
-          <w:lang w:val="en-US"/>
-        </w:rPr>
-        <w:t>’</w:t>
-      </w:r>
-      <w:r>
-        <w:rPr>
-          <w:sz w:val="24"/>
-          <w:szCs w:val="24"/>
-          <w:lang w:val="en-US"/>
-        </w:rPr>
-        <w:t xml:space="preserve">, </w:t>
-      </w:r>
-      <w:r>
-        <w:rPr>
-          <w:sz w:val="24"/>
-          <w:szCs w:val="24"/>
-          <w:lang w:val="en-US"/>
-        </w:rPr>
-        <w:t>‘</w:t>
-      </w:r>
-      <w:r>
-        <w:rPr>
-          <w:sz w:val="24"/>
-          <w:szCs w:val="24"/>
-          <w:lang w:val="en-US"/>
-        </w:rPr>
-        <w:t>iii</w:t>
-      </w:r>
-      <w:r>
-        <w:rPr>
-          <w:sz w:val="24"/>
-          <w:szCs w:val="24"/>
-          <w:lang w:val="en-US"/>
-        </w:rPr>
-        <w:t>’</w:t>
-      </w:r>
-      <w:r>
-        <w:rPr>
-          <w:sz w:val="24"/>
-          <w:szCs w:val="24"/>
-          <w:lang w:val="en-US"/>
-        </w:rPr>
-        <w:t xml:space="preserve"> </w:t>
-      </w:r>
-      <w:r>
-        <w:rPr>
-          <w:sz w:val="24"/>
-          <w:szCs w:val="24"/>
-          <w:lang w:val="en-US"/>
-        </w:rPr>
-        <w:t>(in the code it’s ‘a’, ‘b’ and ‘c’)</w:t>
+        <w:t xml:space="preserve"> to give the choice for ‘I’, ‘ii’, ‘iii’</w:t>
+      </w:r>
+      <w:r>
+        <w:rPr>
+          <w:sz w:val="24"/>
+          <w:szCs w:val="24"/>
+          <w:lang w:val="en-US"/>
+        </w:rPr>
+        <w:t xml:space="preserve"> (in the code it’s ‘a’, ‘b’ and ‘c’)</w:t>
       </w:r>
     </w:p>
     <w:p>
@@ -3297,151 +3821,15 @@
           <w:szCs w:val="24"/>
           <w:lang w:val="en-US"/>
         </w:rPr>
-        <w:t xml:space="preserve"> </w:t>
-      </w:r>
-      <w:r>
-        <w:rPr>
-          <w:sz w:val="24"/>
-          <w:szCs w:val="24"/>
-          <w:lang w:val="en-US"/>
-        </w:rPr>
-        <w:t xml:space="preserve">to give the choice for </w:t>
-      </w:r>
-      <w:r>
-        <w:rPr>
-          <w:sz w:val="24"/>
-          <w:szCs w:val="24"/>
-          <w:lang w:val="en-US"/>
-        </w:rPr>
-        <w:t>‘</w:t>
-      </w:r>
-      <w:r>
-        <w:rPr>
-          <w:sz w:val="24"/>
-          <w:szCs w:val="24"/>
-          <w:lang w:val="en-US"/>
-        </w:rPr>
-        <w:t>I</w:t>
-      </w:r>
-      <w:r>
-        <w:rPr>
-          <w:sz w:val="24"/>
-          <w:szCs w:val="24"/>
-          <w:lang w:val="en-US"/>
-        </w:rPr>
-        <w:t>’</w:t>
-      </w:r>
-      <w:r>
-        <w:rPr>
-          <w:sz w:val="24"/>
-          <w:szCs w:val="24"/>
-          <w:lang w:val="en-US"/>
-        </w:rPr>
-        <w:t xml:space="preserve">, </w:t>
-      </w:r>
-      <w:r>
-        <w:rPr>
-          <w:sz w:val="24"/>
-          <w:szCs w:val="24"/>
-          <w:lang w:val="en-US"/>
-        </w:rPr>
-        <w:t>‘</w:t>
-      </w:r>
-      <w:r>
-        <w:rPr>
-          <w:sz w:val="24"/>
-          <w:szCs w:val="24"/>
-          <w:lang w:val="en-US"/>
-        </w:rPr>
-        <w:t>ii</w:t>
-      </w:r>
-      <w:r>
-        <w:rPr>
-          <w:sz w:val="24"/>
-          <w:szCs w:val="24"/>
-          <w:lang w:val="en-US"/>
-        </w:rPr>
-        <w:t>’</w:t>
-      </w:r>
-      <w:r>
-        <w:rPr>
-          <w:sz w:val="24"/>
-          <w:szCs w:val="24"/>
-          <w:lang w:val="en-US"/>
-        </w:rPr>
-        <w:t xml:space="preserve">, </w:t>
-      </w:r>
-      <w:r>
-        <w:rPr>
-          <w:sz w:val="24"/>
-          <w:szCs w:val="24"/>
-          <w:lang w:val="en-US"/>
-        </w:rPr>
-        <w:t>‘</w:t>
-      </w:r>
-      <w:r>
-        <w:rPr>
-          <w:sz w:val="24"/>
-          <w:szCs w:val="24"/>
-          <w:lang w:val="en-US"/>
-        </w:rPr>
-        <w:t>iii</w:t>
-      </w:r>
-      <w:r>
-        <w:rPr>
-          <w:sz w:val="24"/>
-          <w:szCs w:val="24"/>
-          <w:lang w:val="en-US"/>
-        </w:rPr>
-        <w:t>’, ‘iv’</w:t>
-      </w:r>
-      <w:r>
-        <w:rPr>
-          <w:sz w:val="24"/>
-          <w:szCs w:val="24"/>
-          <w:lang w:val="en-US"/>
-        </w:rPr>
-        <w:t xml:space="preserve"> </w:t>
-      </w:r>
-      <w:r>
-        <w:rPr>
-          <w:sz w:val="24"/>
-          <w:szCs w:val="24"/>
-          <w:lang w:val="en-US"/>
-        </w:rPr>
-        <w:t>(in the code it’s ‘a’, ‘b’</w:t>
-      </w:r>
-      <w:r>
-        <w:rPr>
-          <w:sz w:val="24"/>
-          <w:szCs w:val="24"/>
-          <w:lang w:val="en-US"/>
-        </w:rPr>
-        <w:t>, ‘c’</w:t>
-      </w:r>
-      <w:r>
-        <w:rPr>
-          <w:sz w:val="24"/>
-          <w:szCs w:val="24"/>
-          <w:lang w:val="en-US"/>
-        </w:rPr>
-        <w:t xml:space="preserve"> and ‘</w:t>
-      </w:r>
-      <w:r>
-        <w:rPr>
-          <w:sz w:val="24"/>
-          <w:szCs w:val="24"/>
-          <w:lang w:val="en-US"/>
-        </w:rPr>
-        <w:t>d</w:t>
-      </w:r>
-      <w:r>
-        <w:rPr>
-          <w:sz w:val="24"/>
-          <w:szCs w:val="24"/>
-          <w:lang w:val="en-US"/>
-        </w:rPr>
-        <w:t>’)</w:t>
+        <w:t xml:space="preserve"> to give the choice for ‘I’, ‘ii’, ‘iii’, ‘iv’</w:t>
+      </w:r>
+      <w:r>
+        <w:rPr>
+          <w:sz w:val="24"/>
+          <w:szCs w:val="24"/>
+          <w:lang w:val="en-US"/>
+        </w:rPr>
+        <w:t xml:space="preserve"> (in the code it’s ‘a’, ‘b’, ‘c’ and ‘d’)</w:t>
       </w:r>
     </w:p>
     <w:p>
@@ -3533,15 +3921,7 @@
           <w:szCs w:val="24"/>
           <w:lang w:val="en-US"/>
         </w:rPr>
-        <w:t>)</w:t>
-      </w:r>
-      <w:r>
-        <w:rPr>
-          <w:sz w:val="24"/>
-          <w:szCs w:val="24"/>
-          <w:lang w:val="en-US"/>
-        </w:rPr>
-        <w:t>:</w:t>
+        <w:t>):</w:t>
       </w:r>
     </w:p>
     <w:p>
@@ -3623,15 +4003,7 @@
           <w:szCs w:val="24"/>
           <w:lang w:val="en-US"/>
         </w:rPr>
-        <w:t xml:space="preserve">If ‘b’ is chosen, </w:t>
-      </w:r>
-      <w:r>
-        <w:rPr>
-          <w:sz w:val="24"/>
-          <w:szCs w:val="24"/>
-          <w:lang w:val="en-US"/>
-        </w:rPr>
-        <w:t xml:space="preserve">we call the function </w:t>
+        <w:t xml:space="preserve">If ‘b’ is chosen, we call the function </w:t>
       </w:r>
       <w:proofErr w:type="spellStart"/>
       <w:r>
@@ -3667,15 +4039,7 @@
           <w:szCs w:val="24"/>
           <w:lang w:val="en-US"/>
         </w:rPr>
-        <w:t>) from ConnectionMailServer.py to send a</w:t>
-      </w:r>
-      <w:r>
-        <w:rPr>
-          <w:sz w:val="24"/>
-          <w:szCs w:val="24"/>
-          <w:lang w:val="en-US"/>
-        </w:rPr>
-        <w:t xml:space="preserve"> </w:t>
+        <w:t xml:space="preserve">) from ConnectionMailServer.py to send a </w:t>
       </w:r>
       <w:proofErr w:type="spellStart"/>
       <w:r>
@@ -3693,15 +4057,7 @@
           <w:szCs w:val="24"/>
           <w:lang w:val="en-US"/>
         </w:rPr>
-        <w:t xml:space="preserve"> </w:t>
-      </w:r>
-      <w:r>
-        <w:rPr>
-          <w:sz w:val="24"/>
-          <w:szCs w:val="24"/>
-          <w:lang w:val="en-US"/>
-        </w:rPr>
-        <w:t>mail.</w:t>
+        <w:t xml:space="preserve"> mail.</w:t>
       </w:r>
     </w:p>
     <w:p>
@@ -3873,63 +4229,7 @@
           <w:szCs w:val="24"/>
           <w:lang w:val="en-US"/>
         </w:rPr>
-        <w:t xml:space="preserve">) </w:t>
-      </w:r>
-      <w:r>
-        <w:rPr>
-          <w:sz w:val="24"/>
-          <w:szCs w:val="24"/>
-          <w:lang w:val="en-US"/>
-        </w:rPr>
-        <w:t xml:space="preserve">from ConnectionMailServer.py to </w:t>
-      </w:r>
-      <w:r>
-        <w:rPr>
-          <w:sz w:val="24"/>
-          <w:szCs w:val="24"/>
-          <w:lang w:val="en-US"/>
-        </w:rPr>
-        <w:t xml:space="preserve">register the information </w:t>
-      </w:r>
-      <w:r>
-        <w:rPr>
-          <w:sz w:val="24"/>
-          <w:szCs w:val="24"/>
-          <w:lang w:val="en-US"/>
-        </w:rPr>
-        <w:t xml:space="preserve">of a </w:t>
-      </w:r>
-      <w:r>
-        <w:rPr>
-          <w:sz w:val="24"/>
-          <w:szCs w:val="24"/>
-          <w:lang w:val="en-US"/>
-        </w:rPr>
-        <w:t>outlook</w:t>
-      </w:r>
-      <w:r>
-        <w:rPr>
-          <w:sz w:val="24"/>
-          <w:szCs w:val="24"/>
-          <w:lang w:val="en-US"/>
-        </w:rPr>
-        <w:t xml:space="preserve"> address</w:t>
-      </w:r>
-      <w:r>
-        <w:rPr>
-          <w:sz w:val="24"/>
-          <w:szCs w:val="24"/>
-          <w:lang w:val="en-US"/>
-        </w:rPr>
-        <w:t xml:space="preserve"> to the database</w:t>
-      </w:r>
-      <w:r>
-        <w:rPr>
-          <w:sz w:val="24"/>
-          <w:szCs w:val="24"/>
-          <w:lang w:val="en-US"/>
-        </w:rPr>
-        <w:t>.</w:t>
+        <w:t>) from ConnectionMailServer.py to register the information of a outlook address to the database.</w:t>
       </w:r>
     </w:p>
     <w:p>
@@ -3952,23 +4252,8 @@
           <w:szCs w:val="24"/>
           <w:lang w:val="en-US"/>
         </w:rPr>
-        <w:t>If ‘</w:t>
-      </w:r>
-      <w:r>
-        <w:rPr>
-          <w:sz w:val="24"/>
-          <w:szCs w:val="24"/>
-          <w:lang w:val="en-US"/>
-        </w:rPr>
-        <w:t>b</w:t>
-      </w:r>
-      <w:r>
-        <w:rPr>
-          <w:sz w:val="24"/>
-          <w:szCs w:val="24"/>
-          <w:lang w:val="en-US"/>
-        </w:rPr>
-        <w:t xml:space="preserve">’ is chosen, we call the function </w:t>
+        <w:lastRenderedPageBreak/>
+        <w:t xml:space="preserve">If ‘b’ is chosen, we call the function </w:t>
       </w:r>
       <w:proofErr w:type="spellStart"/>
       <w:r>
@@ -3986,8 +4271,27 @@
           <w:szCs w:val="24"/>
           <w:lang w:val="en-US"/>
         </w:rPr>
-        <w:t>data</w:t>
-      </w:r>
+        <w:t>datagmail</w:t>
+      </w:r>
+      <w:proofErr w:type="spellEnd"/>
+      <w:r>
+        <w:rPr>
+          <w:sz w:val="24"/>
+          <w:szCs w:val="24"/>
+          <w:lang w:val="en-US"/>
+        </w:rPr>
+        <w:t>(</w:t>
+      </w:r>
+      <w:proofErr w:type="gramEnd"/>
+      <w:r>
+        <w:rPr>
+          <w:sz w:val="24"/>
+          <w:szCs w:val="24"/>
+          <w:lang w:val="en-US"/>
+        </w:rPr>
+        <w:t xml:space="preserve">) from ConnectionMailServer.py to register the information of a </w:t>
+      </w:r>
+      <w:proofErr w:type="spellStart"/>
       <w:r>
         <w:rPr>
           <w:sz w:val="24"/>
@@ -4003,50 +4307,7 @@
           <w:szCs w:val="24"/>
           <w:lang w:val="en-US"/>
         </w:rPr>
-        <w:t>(</w:t>
-      </w:r>
-      <w:proofErr w:type="gramEnd"/>
-      <w:r>
-        <w:rPr>
-          <w:sz w:val="24"/>
-          <w:szCs w:val="24"/>
-          <w:lang w:val="en-US"/>
-        </w:rPr>
-        <w:t>) from ConnectionMailServer.py to register the information</w:t>
-      </w:r>
-      <w:r>
-        <w:rPr>
-          <w:sz w:val="24"/>
-          <w:szCs w:val="24"/>
-          <w:lang w:val="en-US"/>
-        </w:rPr>
-        <w:t xml:space="preserve"> of a </w:t>
-      </w:r>
-      <w:proofErr w:type="spellStart"/>
-      <w:r>
-        <w:rPr>
-          <w:sz w:val="24"/>
-          <w:szCs w:val="24"/>
-          <w:lang w:val="en-US"/>
-        </w:rPr>
-        <w:t>gmail</w:t>
-      </w:r>
-      <w:proofErr w:type="spellEnd"/>
-      <w:r>
-        <w:rPr>
-          <w:sz w:val="24"/>
-          <w:szCs w:val="24"/>
-          <w:lang w:val="en-US"/>
-        </w:rPr>
-        <w:t xml:space="preserve"> address</w:t>
-      </w:r>
-      <w:r>
-        <w:rPr>
-          <w:sz w:val="24"/>
-          <w:szCs w:val="24"/>
-          <w:lang w:val="en-US"/>
-        </w:rPr>
-        <w:t xml:space="preserve"> to the database.</w:t>
+        <w:t xml:space="preserve"> address to the database.</w:t>
       </w:r>
     </w:p>
     <w:p>
@@ -4210,31 +4471,7 @@
           <w:szCs w:val="24"/>
           <w:lang w:val="en-US"/>
         </w:rPr>
-        <w:t xml:space="preserve">) from </w:t>
-      </w:r>
-      <w:r>
-        <w:rPr>
-          <w:sz w:val="24"/>
-          <w:szCs w:val="24"/>
-          <w:lang w:val="en-US"/>
-        </w:rPr>
-        <w:t>Read_mails</w:t>
-      </w:r>
-      <w:r>
-        <w:rPr>
-          <w:sz w:val="24"/>
-          <w:szCs w:val="24"/>
-          <w:lang w:val="en-US"/>
-        </w:rPr>
-        <w:t xml:space="preserve">.py </w:t>
-      </w:r>
-      <w:r>
-        <w:rPr>
-          <w:sz w:val="24"/>
-          <w:szCs w:val="24"/>
-          <w:lang w:val="en-US"/>
-        </w:rPr>
-        <w:t>to read all the mails from the email address</w:t>
+        <w:t>) from Read_mails.py to read all the mails from the email address</w:t>
       </w:r>
     </w:p>
     <w:p>
@@ -4257,23 +4494,7 @@
           <w:szCs w:val="24"/>
           <w:lang w:val="en-US"/>
         </w:rPr>
-        <w:t>If ‘</w:t>
-      </w:r>
-      <w:r>
-        <w:rPr>
-          <w:sz w:val="24"/>
-          <w:szCs w:val="24"/>
-          <w:lang w:val="en-US"/>
-        </w:rPr>
-        <w:t>b</w:t>
-      </w:r>
-      <w:r>
-        <w:rPr>
-          <w:sz w:val="24"/>
-          <w:szCs w:val="24"/>
-          <w:lang w:val="en-US"/>
-        </w:rPr>
-        <w:t xml:space="preserve">’ is chosen, we </w:t>
+        <w:t xml:space="preserve">If ‘b’ is chosen, we </w:t>
       </w:r>
       <w:r>
         <w:rPr>
@@ -4372,23 +4593,7 @@
           <w:szCs w:val="24"/>
           <w:lang w:val="en-US"/>
         </w:rPr>
-        <w:t>If ‘</w:t>
-      </w:r>
-      <w:r>
-        <w:rPr>
-          <w:sz w:val="24"/>
-          <w:szCs w:val="24"/>
-          <w:lang w:val="en-US"/>
-        </w:rPr>
-        <w:t>c</w:t>
-      </w:r>
-      <w:r>
-        <w:rPr>
-          <w:sz w:val="24"/>
-          <w:szCs w:val="24"/>
-          <w:lang w:val="en-US"/>
-        </w:rPr>
-        <w:t xml:space="preserve">’ is chosen, we </w:t>
+        <w:t xml:space="preserve">If ‘c’ is chosen, we </w:t>
       </w:r>
       <w:r>
         <w:rPr>
@@ -4448,15 +4653,7 @@
           <w:szCs w:val="24"/>
           <w:lang w:val="en-US"/>
         </w:rPr>
-        <w:t>SQL_retriever</w:t>
-      </w:r>
-      <w:r>
-        <w:rPr>
-          <w:sz w:val="24"/>
-          <w:szCs w:val="24"/>
-          <w:lang w:val="en-US"/>
-        </w:rPr>
-        <w:t>.</w:t>
+        <w:t>SQL_retriever.</w:t>
       </w:r>
       <w:r>
         <w:rPr>
@@ -4495,23 +4692,7 @@
           <w:szCs w:val="24"/>
           <w:lang w:val="en-US"/>
         </w:rPr>
-        <w:t>If ‘</w:t>
-      </w:r>
-      <w:r>
-        <w:rPr>
-          <w:sz w:val="24"/>
-          <w:szCs w:val="24"/>
-          <w:lang w:val="en-US"/>
-        </w:rPr>
-        <w:t>d</w:t>
-      </w:r>
-      <w:r>
-        <w:rPr>
-          <w:sz w:val="24"/>
-          <w:szCs w:val="24"/>
-          <w:lang w:val="en-US"/>
-        </w:rPr>
-        <w:t xml:space="preserve">’ is chosen, we return to </w:t>
+        <w:t xml:space="preserve">If ‘d’ is chosen, we return to </w:t>
       </w:r>
       <w:proofErr w:type="gramStart"/>
       <w:r>
@@ -4541,8 +4722,6 @@
           <w:lang w:val="en-US"/>
         </w:rPr>
       </w:pPr>
-      <w:bookmarkStart w:id="8" w:name="_GoBack"/>
-      <w:bookmarkEnd w:id="8"/>
     </w:p>
     <w:sectPr>
       <w:pgSz w:w="11906" w:h="16838"/>
@@ -5810,7 +5989,7 @@
 </file>
 
 <file path=customXml/itemProps1.xml><?xml version="1.0" encoding="utf-8"?>
-<ds:datastoreItem xmlns:ds="http://schemas.openxmlformats.org/officeDocument/2006/customXml" ds:itemID="{271D75C5-EC22-446C-BC11-6EB51EE7A325}">
+<ds:datastoreItem xmlns:ds="http://schemas.openxmlformats.org/officeDocument/2006/customXml" ds:itemID="{69D41E10-A56A-43D6-B70B-6BA0A4908705}">
   <ds:schemaRefs>
     <ds:schemaRef ds:uri="http://schemas.openxmlformats.org/officeDocument/2006/bibliography"/>
   </ds:schemaRefs>

</xml_diff>

<commit_message>
Intro écrite sur word
</commit_message>
<xml_diff>
--- a/Projet_Mailbox.docx
+++ b/Projet_Mailbox.docx
@@ -1,6 +1,6 @@
 
 <file path=word/document.xml><?xml version="1.0" encoding="utf-8"?>
-<w:document xmlns:wpc="http://schemas.microsoft.com/office/word/2010/wordprocessingCanvas" xmlns:cx="http://schemas.microsoft.com/office/drawing/2014/chartex" xmlns:cx1="http://schemas.microsoft.com/office/drawing/2015/9/8/chartex" xmlns:cx2="http://schemas.microsoft.com/office/drawing/2015/10/21/chartex" xmlns:cx3="http://schemas.microsoft.com/office/drawing/2016/5/9/chartex" xmlns:cx4="http://schemas.microsoft.com/office/drawing/2016/5/10/chartex" xmlns:cx5="http://schemas.microsoft.com/office/drawing/2016/5/11/chartex" xmlns:cx6="http://schemas.microsoft.com/office/drawing/2016/5/12/chartex" xmlns:cx7="http://schemas.microsoft.com/office/drawing/2016/5/13/chartex" xmlns:cx8="http://schemas.microsoft.com/office/drawing/2016/5/14/chartex" xmlns:mc="http://schemas.openxmlformats.org/markup-compatibility/2006" xmlns:aink="http://schemas.microsoft.com/office/drawing/2016/ink" xmlns:am3d="http://schemas.microsoft.com/office/drawing/2017/model3d" xmlns:o="urn:schemas-microsoft-com:office:office" xmlns:r="http://schemas.openxmlformats.org/officeDocument/2006/relationships" xmlns:m="http://schemas.openxmlformats.org/officeDocument/2006/math" xmlns:v="urn:schemas-microsoft-com:vml" xmlns:wp14="http://schemas.microsoft.com/office/word/2010/wordprocessingDrawing" xmlns:wp="http://schemas.openxmlformats.org/drawingml/2006/wordprocessingDrawing" xmlns:w10="urn:schemas-microsoft-com:office:word" xmlns:w="http://schemas.openxmlformats.org/wordprocessingml/2006/main" xmlns:w14="http://schemas.microsoft.com/office/word/2010/wordml" xmlns:w15="http://schemas.microsoft.com/office/word/2012/wordml" xmlns:w16cid="http://schemas.microsoft.com/office/word/2016/wordml/cid" xmlns:w16se="http://schemas.microsoft.com/office/word/2015/wordml/symex" xmlns:wpg="http://schemas.microsoft.com/office/word/2010/wordprocessingGroup" xmlns:wpi="http://schemas.microsoft.com/office/word/2010/wordprocessingInk" xmlns:wne="http://schemas.microsoft.com/office/word/2006/wordml" xmlns:wps="http://schemas.microsoft.com/office/word/2010/wordprocessingShape" mc:Ignorable="w14 w15 w16se w16cid wp14">
+<w:document xmlns:wpc="http://schemas.microsoft.com/office/word/2010/wordprocessingCanvas" xmlns:cx="http://schemas.microsoft.com/office/drawing/2014/chartex" xmlns:cx1="http://schemas.microsoft.com/office/drawing/2015/9/8/chartex" xmlns:cx2="http://schemas.microsoft.com/office/drawing/2015/10/21/chartex" xmlns:cx3="http://schemas.microsoft.com/office/drawing/2016/5/9/chartex" xmlns:cx4="http://schemas.microsoft.com/office/drawing/2016/5/10/chartex" xmlns:cx5="http://schemas.microsoft.com/office/drawing/2016/5/11/chartex" xmlns:cx6="http://schemas.microsoft.com/office/drawing/2016/5/12/chartex" xmlns:cx7="http://schemas.microsoft.com/office/drawing/2016/5/13/chartex" xmlns:cx8="http://schemas.microsoft.com/office/drawing/2016/5/14/chartex" xmlns:mc="http://schemas.openxmlformats.org/markup-compatibility/2006" xmlns:aink="http://schemas.microsoft.com/office/drawing/2016/ink" xmlns:am3d="http://schemas.microsoft.com/office/drawing/2017/model3d" xmlns:o="urn:schemas-microsoft-com:office:office" xmlns:r="http://schemas.openxmlformats.org/officeDocument/2006/relationships" xmlns:m="http://schemas.openxmlformats.org/officeDocument/2006/math" xmlns:v="urn:schemas-microsoft-com:vml" xmlns:wp14="http://schemas.microsoft.com/office/word/2010/wordprocessingDrawing" xmlns:wp="http://schemas.openxmlformats.org/drawingml/2006/wordprocessingDrawing" xmlns:w10="urn:schemas-microsoft-com:office:word" xmlns:w="http://schemas.openxmlformats.org/wordprocessingml/2006/main" xmlns:w14="http://schemas.microsoft.com/office/word/2010/wordml" xmlns:w15="http://schemas.microsoft.com/office/word/2012/wordml" xmlns:w16cex="http://schemas.microsoft.com/office/word/2018/wordml/cex" xmlns:w16cid="http://schemas.microsoft.com/office/word/2016/wordml/cid" xmlns:w16="http://schemas.microsoft.com/office/word/2018/wordml" xmlns:w16se="http://schemas.microsoft.com/office/word/2015/wordml/symex" xmlns:wpg="http://schemas.microsoft.com/office/word/2010/wordprocessingGroup" xmlns:wpi="http://schemas.microsoft.com/office/word/2010/wordprocessingInk" xmlns:wne="http://schemas.microsoft.com/office/word/2006/wordml" xmlns:wps="http://schemas.microsoft.com/office/word/2010/wordprocessingShape" mc:Ignorable="w14 w15 w16se w16cid w16 w16cex wp14">
   <w:body>
     <w:p>
       <w:pPr>
@@ -58,7 +58,7 @@
       <w:sdtContent>
         <w:p>
           <w:pPr>
-            <w:pStyle w:val="En-ttedetabledesmatires"/>
+            <w:pStyle w:val="TOCHeading"/>
           </w:pPr>
           <w:r>
             <w:t>Table des matières</w:t>
@@ -66,14 +66,14 @@
         </w:p>
         <w:p>
           <w:pPr>
-            <w:pStyle w:val="TM1"/>
+            <w:pStyle w:val="TOC1"/>
             <w:tabs>
               <w:tab w:val="right" w:leader="dot" w:pos="9062"/>
             </w:tabs>
             <w:rPr>
               <w:rFonts w:eastAsiaTheme="minorEastAsia"/>
               <w:noProof/>
-              <w:lang w:eastAsia="fr-FR"/>
+              <w:lang w:val="en-US" w:eastAsia="ja-JP"/>
             </w:rPr>
           </w:pPr>
           <w:r>
@@ -85,14 +85,14 @@
           <w:r>
             <w:fldChar w:fldCharType="separate"/>
           </w:r>
-          <w:hyperlink w:anchor="_Toc59132063" w:history="1">
-            <w:r>
-              <w:rPr>
-                <w:rStyle w:val="Lienhypertexte"/>
+          <w:hyperlink w:anchor="_Toc59203102" w:history="1">
+            <w:r>
+              <w:rPr>
+                <w:rStyle w:val="Hyperlink"/>
                 <w:noProof/>
                 <w:lang w:val="en-GB"/>
               </w:rPr>
-              <w:t>SQLite DATABASE</w:t>
+              <w:t>Introduction</w:t>
             </w:r>
             <w:r>
               <w:rPr>
@@ -113,7 +113,7 @@
                 <w:noProof/>
                 <w:webHidden/>
               </w:rPr>
-              <w:instrText xml:space="preserve"> PAGEREF _Toc59132063 \h </w:instrText>
+              <w:instrText xml:space="preserve"> PAGEREF _Toc59203102 \h </w:instrText>
             </w:r>
             <w:r>
               <w:rPr>
@@ -146,24 +146,24 @@
         </w:p>
         <w:p>
           <w:pPr>
-            <w:pStyle w:val="TM2"/>
+            <w:pStyle w:val="TOC1"/>
             <w:tabs>
               <w:tab w:val="right" w:leader="dot" w:pos="9062"/>
             </w:tabs>
             <w:rPr>
               <w:rFonts w:eastAsiaTheme="minorEastAsia"/>
               <w:noProof/>
-              <w:lang w:eastAsia="fr-FR"/>
+              <w:lang w:val="en-US" w:eastAsia="ja-JP"/>
             </w:rPr>
           </w:pPr>
-          <w:hyperlink w:anchor="_Toc59132064" w:history="1">
-            <w:r>
-              <w:rPr>
-                <w:rStyle w:val="Lienhypertexte"/>
+          <w:hyperlink w:anchor="_Toc59203103" w:history="1">
+            <w:r>
+              <w:rPr>
+                <w:rStyle w:val="Hyperlink"/>
                 <w:noProof/>
                 <w:lang w:val="en-GB"/>
               </w:rPr>
-              <w:t>Creation</w:t>
+              <w:t>SQLite DATABASE</w:t>
             </w:r>
             <w:r>
               <w:rPr>
@@ -184,7 +184,7 @@
                 <w:noProof/>
                 <w:webHidden/>
               </w:rPr>
-              <w:instrText xml:space="preserve"> PAGEREF _Toc59132064 \h </w:instrText>
+              <w:instrText xml:space="preserve"> PAGEREF _Toc59203103 \h </w:instrText>
             </w:r>
             <w:r>
               <w:rPr>
@@ -217,24 +217,24 @@
         </w:p>
         <w:p>
           <w:pPr>
-            <w:pStyle w:val="TM2"/>
+            <w:pStyle w:val="TOC2"/>
             <w:tabs>
               <w:tab w:val="right" w:leader="dot" w:pos="9062"/>
             </w:tabs>
             <w:rPr>
               <w:rFonts w:eastAsiaTheme="minorEastAsia"/>
               <w:noProof/>
-              <w:lang w:eastAsia="fr-FR"/>
+              <w:lang w:val="en-US" w:eastAsia="ja-JP"/>
             </w:rPr>
           </w:pPr>
-          <w:hyperlink w:anchor="_Toc59132065" w:history="1">
-            <w:r>
-              <w:rPr>
-                <w:rStyle w:val="Lienhypertexte"/>
-                <w:noProof/>
-                <w:lang w:val="en-US"/>
-              </w:rPr>
-              <w:t>Connection and methods</w:t>
+          <w:hyperlink w:anchor="_Toc59203104" w:history="1">
+            <w:r>
+              <w:rPr>
+                <w:rStyle w:val="Hyperlink"/>
+                <w:noProof/>
+                <w:lang w:val="en-GB"/>
+              </w:rPr>
+              <w:t>Creation</w:t>
             </w:r>
             <w:r>
               <w:rPr>
@@ -255,7 +255,7 @@
                 <w:noProof/>
                 <w:webHidden/>
               </w:rPr>
-              <w:instrText xml:space="preserve"> PAGEREF _Toc59132065 \h </w:instrText>
+              <w:instrText xml:space="preserve"> PAGEREF _Toc59203104 \h </w:instrText>
             </w:r>
             <w:r>
               <w:rPr>
@@ -275,7 +275,7 @@
                 <w:noProof/>
                 <w:webHidden/>
               </w:rPr>
-              <w:t>2</w:t>
+              <w:t>1</w:t>
             </w:r>
             <w:r>
               <w:rPr>
@@ -288,24 +288,24 @@
         </w:p>
         <w:p>
           <w:pPr>
-            <w:pStyle w:val="TM1"/>
+            <w:pStyle w:val="TOC2"/>
             <w:tabs>
               <w:tab w:val="right" w:leader="dot" w:pos="9062"/>
             </w:tabs>
             <w:rPr>
               <w:rFonts w:eastAsiaTheme="minorEastAsia"/>
               <w:noProof/>
-              <w:lang w:eastAsia="fr-FR"/>
+              <w:lang w:val="en-US" w:eastAsia="ja-JP"/>
             </w:rPr>
           </w:pPr>
-          <w:hyperlink w:anchor="_Toc59132066" w:history="1">
-            <w:r>
-              <w:rPr>
-                <w:rStyle w:val="Lienhypertexte"/>
-                <w:noProof/>
-                <w:lang w:val="en-GB"/>
-              </w:rPr>
-              <w:t>Mail Server</w:t>
+          <w:hyperlink w:anchor="_Toc59203105" w:history="1">
+            <w:r>
+              <w:rPr>
+                <w:rStyle w:val="Hyperlink"/>
+                <w:noProof/>
+                <w:lang w:val="en-US"/>
+              </w:rPr>
+              <w:t>Connection and methods</w:t>
             </w:r>
             <w:r>
               <w:rPr>
@@ -326,7 +326,7 @@
                 <w:noProof/>
                 <w:webHidden/>
               </w:rPr>
-              <w:instrText xml:space="preserve"> PAGEREF _Toc59132066 \h </w:instrText>
+              <w:instrText xml:space="preserve"> PAGEREF _Toc59203105 \h </w:instrText>
             </w:r>
             <w:r>
               <w:rPr>
@@ -346,7 +346,7 @@
                 <w:noProof/>
                 <w:webHidden/>
               </w:rPr>
-              <w:t>3</w:t>
+              <w:t>2</w:t>
             </w:r>
             <w:r>
               <w:rPr>
@@ -359,24 +359,24 @@
         </w:p>
         <w:p>
           <w:pPr>
-            <w:pStyle w:val="TM2"/>
+            <w:pStyle w:val="TOC1"/>
             <w:tabs>
               <w:tab w:val="right" w:leader="dot" w:pos="9062"/>
             </w:tabs>
             <w:rPr>
               <w:rFonts w:eastAsiaTheme="minorEastAsia"/>
               <w:noProof/>
-              <w:lang w:eastAsia="fr-FR"/>
+              <w:lang w:val="en-US" w:eastAsia="ja-JP"/>
             </w:rPr>
           </w:pPr>
-          <w:hyperlink w:anchor="_Toc59132067" w:history="1">
-            <w:r>
-              <w:rPr>
-                <w:rStyle w:val="Lienhypertexte"/>
+          <w:hyperlink w:anchor="_Toc59203106" w:history="1">
+            <w:r>
+              <w:rPr>
+                <w:rStyle w:val="Hyperlink"/>
                 <w:noProof/>
                 <w:lang w:val="en-GB"/>
               </w:rPr>
-              <w:t>Connection</w:t>
+              <w:t>Mail Server</w:t>
             </w:r>
             <w:r>
               <w:rPr>
@@ -397,7 +397,7 @@
                 <w:noProof/>
                 <w:webHidden/>
               </w:rPr>
-              <w:instrText xml:space="preserve"> PAGEREF _Toc59132067 \h </w:instrText>
+              <w:instrText xml:space="preserve"> PAGEREF _Toc59203106 \h </w:instrText>
             </w:r>
             <w:r>
               <w:rPr>
@@ -430,24 +430,24 @@
         </w:p>
         <w:p>
           <w:pPr>
-            <w:pStyle w:val="TM2"/>
+            <w:pStyle w:val="TOC2"/>
             <w:tabs>
               <w:tab w:val="right" w:leader="dot" w:pos="9062"/>
             </w:tabs>
             <w:rPr>
               <w:rFonts w:eastAsiaTheme="minorEastAsia"/>
               <w:noProof/>
-              <w:lang w:eastAsia="fr-FR"/>
+              <w:lang w:val="en-US" w:eastAsia="ja-JP"/>
             </w:rPr>
           </w:pPr>
-          <w:hyperlink w:anchor="_Toc59132068" w:history="1">
-            <w:r>
-              <w:rPr>
-                <w:rStyle w:val="Lienhypertexte"/>
+          <w:hyperlink w:anchor="_Toc59203107" w:history="1">
+            <w:r>
+              <w:rPr>
+                <w:rStyle w:val="Hyperlink"/>
                 <w:noProof/>
                 <w:lang w:val="en-GB"/>
               </w:rPr>
-              <w:t>Recuperation</w:t>
+              <w:t>Connection</w:t>
             </w:r>
             <w:r>
               <w:rPr>
@@ -468,7 +468,7 @@
                 <w:noProof/>
                 <w:webHidden/>
               </w:rPr>
-              <w:instrText xml:space="preserve"> PAGEREF _Toc59132068 \h </w:instrText>
+              <w:instrText xml:space="preserve"> PAGEREF _Toc59203107 \h </w:instrText>
             </w:r>
             <w:r>
               <w:rPr>
@@ -501,24 +501,24 @@
         </w:p>
         <w:p>
           <w:pPr>
-            <w:pStyle w:val="TM2"/>
+            <w:pStyle w:val="TOC2"/>
             <w:tabs>
               <w:tab w:val="right" w:leader="dot" w:pos="9062"/>
             </w:tabs>
             <w:rPr>
               <w:rFonts w:eastAsiaTheme="minorEastAsia"/>
               <w:noProof/>
-              <w:lang w:eastAsia="fr-FR"/>
+              <w:lang w:val="en-US" w:eastAsia="ja-JP"/>
             </w:rPr>
           </w:pPr>
-          <w:hyperlink w:anchor="_Toc59132069" w:history="1">
-            <w:r>
-              <w:rPr>
-                <w:rStyle w:val="Lienhypertexte"/>
+          <w:hyperlink w:anchor="_Toc59203108" w:history="1">
+            <w:r>
+              <w:rPr>
+                <w:rStyle w:val="Hyperlink"/>
                 <w:noProof/>
                 <w:lang w:val="en-GB"/>
               </w:rPr>
-              <w:t>Sending</w:t>
+              <w:t>Recuperation</w:t>
             </w:r>
             <w:r>
               <w:rPr>
@@ -539,7 +539,7 @@
                 <w:noProof/>
                 <w:webHidden/>
               </w:rPr>
-              <w:instrText xml:space="preserve"> PAGEREF _Toc59132069 \h </w:instrText>
+              <w:instrText xml:space="preserve"> PAGEREF _Toc59203108 \h </w:instrText>
             </w:r>
             <w:r>
               <w:rPr>
@@ -572,23 +572,94 @@
         </w:p>
         <w:p>
           <w:pPr>
-            <w:pStyle w:val="TM1"/>
+            <w:pStyle w:val="TOC2"/>
             <w:tabs>
               <w:tab w:val="right" w:leader="dot" w:pos="9062"/>
             </w:tabs>
             <w:rPr>
               <w:rFonts w:eastAsiaTheme="minorEastAsia"/>
               <w:noProof/>
-              <w:lang w:eastAsia="fr-FR"/>
+              <w:lang w:val="en-US" w:eastAsia="ja-JP"/>
             </w:rPr>
           </w:pPr>
-          <w:hyperlink w:anchor="_Toc59132070" w:history="1">
-            <w:r>
-              <w:rPr>
-                <w:rStyle w:val="Lienhypertexte"/>
+          <w:hyperlink w:anchor="_Toc59203109" w:history="1">
+            <w:r>
+              <w:rPr>
+                <w:rStyle w:val="Hyperlink"/>
                 <w:noProof/>
                 <w:lang w:val="en-GB"/>
               </w:rPr>
+              <w:t>Sending</w:t>
+            </w:r>
+            <w:r>
+              <w:rPr>
+                <w:noProof/>
+                <w:webHidden/>
+              </w:rPr>
+              <w:tab/>
+            </w:r>
+            <w:r>
+              <w:rPr>
+                <w:noProof/>
+                <w:webHidden/>
+              </w:rPr>
+              <w:fldChar w:fldCharType="begin"/>
+            </w:r>
+            <w:r>
+              <w:rPr>
+                <w:noProof/>
+                <w:webHidden/>
+              </w:rPr>
+              <w:instrText xml:space="preserve"> PAGEREF _Toc59203109 \h </w:instrText>
+            </w:r>
+            <w:r>
+              <w:rPr>
+                <w:noProof/>
+                <w:webHidden/>
+              </w:rPr>
+            </w:r>
+            <w:r>
+              <w:rPr>
+                <w:noProof/>
+                <w:webHidden/>
+              </w:rPr>
+              <w:fldChar w:fldCharType="separate"/>
+            </w:r>
+            <w:r>
+              <w:rPr>
+                <w:noProof/>
+                <w:webHidden/>
+              </w:rPr>
+              <w:t>4</w:t>
+            </w:r>
+            <w:r>
+              <w:rPr>
+                <w:noProof/>
+                <w:webHidden/>
+              </w:rPr>
+              <w:fldChar w:fldCharType="end"/>
+            </w:r>
+          </w:hyperlink>
+        </w:p>
+        <w:p>
+          <w:pPr>
+            <w:pStyle w:val="TOC1"/>
+            <w:tabs>
+              <w:tab w:val="right" w:leader="dot" w:pos="9062"/>
+            </w:tabs>
+            <w:rPr>
+              <w:rFonts w:eastAsiaTheme="minorEastAsia"/>
+              <w:noProof/>
+              <w:lang w:val="en-US" w:eastAsia="ja-JP"/>
+            </w:rPr>
+          </w:pPr>
+          <w:hyperlink w:anchor="_Toc59203110" w:history="1">
+            <w:r>
+              <w:rPr>
+                <w:rStyle w:val="Hyperlink"/>
+                <w:noProof/>
+                <w:lang w:val="en-GB"/>
+              </w:rPr>
               <w:t>Interface</w:t>
             </w:r>
             <w:r>
@@ -610,7 +681,7 @@
                 <w:noProof/>
                 <w:webHidden/>
               </w:rPr>
-              <w:instrText xml:space="preserve"> PAGEREF _Toc59132070 \h </w:instrText>
+              <w:instrText xml:space="preserve"> PAGEREF _Toc59203110 \h </w:instrText>
             </w:r>
             <w:r>
               <w:rPr>
@@ -654,49 +725,226 @@
     </w:sdt>
     <w:p>
       <w:pPr>
-        <w:rPr>
-          <w:lang w:val="en-GB"/>
-        </w:rPr>
-      </w:pPr>
-    </w:p>
-    <w:p>
-      <w:pPr>
-        <w:pStyle w:val="Titre1"/>
-        <w:rPr>
-          <w:lang w:val="en-GB"/>
-        </w:rPr>
-      </w:pPr>
-      <w:bookmarkStart w:id="0" w:name="_Toc59132063"/>
+        <w:pStyle w:val="Heading1"/>
+        <w:rPr>
+          <w:lang w:val="en-GB"/>
+        </w:rPr>
+      </w:pPr>
+      <w:bookmarkStart w:id="0" w:name="_Toc59203102"/>
+      <w:r>
+        <w:rPr>
+          <w:lang w:val="en-GB"/>
+        </w:rPr>
+        <w:t>Intro</w:t>
+      </w:r>
+      <w:r>
+        <w:rPr>
+          <w:lang w:val="en-GB"/>
+        </w:rPr>
+        <w:t>duction</w:t>
+      </w:r>
+      <w:bookmarkEnd w:id="0"/>
+    </w:p>
+    <w:p>
+      <w:pPr>
+        <w:rPr>
+          <w:sz w:val="24"/>
+          <w:szCs w:val="24"/>
+          <w:lang w:val="en-US"/>
+        </w:rPr>
+      </w:pPr>
+      <w:r>
+        <w:rPr>
+          <w:sz w:val="24"/>
+          <w:szCs w:val="24"/>
+          <w:lang w:val="en-US"/>
+        </w:rPr>
+        <w:t xml:space="preserve">When reading the </w:t>
+      </w:r>
+      <w:r>
+        <w:rPr>
+          <w:sz w:val="24"/>
+          <w:szCs w:val="24"/>
+          <w:lang w:val="en-US"/>
+        </w:rPr>
+        <w:t>subject for the first time</w:t>
+      </w:r>
+      <w:r>
+        <w:rPr>
+          <w:sz w:val="24"/>
+          <w:szCs w:val="24"/>
+          <w:lang w:val="en-US"/>
+        </w:rPr>
+        <w:t xml:space="preserve">, we chose to </w:t>
+      </w:r>
+      <w:r>
+        <w:rPr>
+          <w:sz w:val="24"/>
+          <w:szCs w:val="24"/>
+          <w:lang w:val="en-US"/>
+        </w:rPr>
+        <w:t>interpret it as a</w:t>
+      </w:r>
+      <w:r>
+        <w:rPr>
+          <w:sz w:val="24"/>
+          <w:szCs w:val="24"/>
+          <w:lang w:val="en-US"/>
+        </w:rPr>
+        <w:t xml:space="preserve"> “Mail” type app found on Windows 10</w:t>
+      </w:r>
+      <w:r>
+        <w:rPr>
+          <w:sz w:val="24"/>
+          <w:szCs w:val="24"/>
+          <w:lang w:val="en-US"/>
+        </w:rPr>
+        <w:t xml:space="preserve">. </w:t>
+      </w:r>
+    </w:p>
+    <w:p>
+      <w:pPr>
+        <w:rPr>
+          <w:sz w:val="24"/>
+          <w:szCs w:val="24"/>
+          <w:lang w:val="en-US"/>
+        </w:rPr>
+      </w:pPr>
+      <w:r>
+        <w:rPr>
+          <w:sz w:val="24"/>
+          <w:szCs w:val="24"/>
+          <w:lang w:val="en-US"/>
+        </w:rPr>
+        <w:t xml:space="preserve">This app </w:t>
+      </w:r>
+      <w:r>
+        <w:rPr>
+          <w:sz w:val="24"/>
+          <w:szCs w:val="24"/>
+          <w:lang w:val="en-US"/>
+        </w:rPr>
+        <w:t>allows you to regroup any mail address you want into one mailbox</w:t>
+      </w:r>
+      <w:r>
+        <w:rPr>
+          <w:sz w:val="24"/>
+          <w:szCs w:val="24"/>
+          <w:lang w:val="en-US"/>
+        </w:rPr>
+        <w:t xml:space="preserve"> </w:t>
+      </w:r>
+      <w:r>
+        <w:rPr>
+          <w:sz w:val="24"/>
+          <w:szCs w:val="24"/>
+          <w:lang w:val="en-US"/>
+        </w:rPr>
+        <w:t>and</w:t>
+      </w:r>
+      <w:r>
+        <w:rPr>
+          <w:sz w:val="24"/>
+          <w:szCs w:val="24"/>
+          <w:lang w:val="en-US"/>
+        </w:rPr>
+        <w:t xml:space="preserve"> uses a local database to stock the received mails</w:t>
+      </w:r>
+      <w:r>
+        <w:rPr>
+          <w:sz w:val="24"/>
+          <w:szCs w:val="24"/>
+          <w:lang w:val="en-US"/>
+        </w:rPr>
+        <w:t xml:space="preserve"> locally. </w:t>
+      </w:r>
+    </w:p>
+    <w:p>
+      <w:pPr>
+        <w:rPr>
+          <w:sz w:val="24"/>
+          <w:szCs w:val="24"/>
+          <w:lang w:val="en-US"/>
+        </w:rPr>
+      </w:pPr>
+      <w:r>
+        <w:rPr>
+          <w:sz w:val="24"/>
+          <w:szCs w:val="24"/>
+          <w:lang w:val="en-US"/>
+        </w:rPr>
+        <w:t xml:space="preserve">This report will present the prototype we built, starting by the presentation of the SQLite </w:t>
+      </w:r>
+      <w:r>
+        <w:rPr>
+          <w:sz w:val="24"/>
+          <w:szCs w:val="24"/>
+          <w:lang w:val="en-US"/>
+        </w:rPr>
+        <w:t>local database, followed by the network relations</w:t>
+      </w:r>
+      <w:r>
+        <w:rPr>
+          <w:sz w:val="24"/>
+          <w:szCs w:val="24"/>
+          <w:lang w:val="en-US"/>
+        </w:rPr>
+        <w:t>, then will end on the presentation of the Interface, coded in a console</w:t>
+      </w:r>
+      <w:r>
+        <w:rPr>
+          <w:sz w:val="24"/>
+          <w:szCs w:val="24"/>
+          <w:lang w:val="en-US"/>
+        </w:rPr>
+        <w:t>.</w:t>
+      </w:r>
+    </w:p>
+    <w:p>
+      <w:pPr>
+        <w:rPr>
+          <w:lang w:val="en-GB"/>
+        </w:rPr>
+      </w:pPr>
+    </w:p>
+    <w:p>
+      <w:pPr>
+        <w:pStyle w:val="Heading1"/>
+        <w:rPr>
+          <w:lang w:val="en-GB"/>
+        </w:rPr>
+      </w:pPr>
+      <w:bookmarkStart w:id="1" w:name="_Toc59203103"/>
       <w:r>
         <w:rPr>
           <w:lang w:val="en-GB"/>
         </w:rPr>
         <w:t>SQLite DATABASE</w:t>
       </w:r>
-      <w:bookmarkEnd w:id="0"/>
-    </w:p>
-    <w:p>
-      <w:pPr>
-        <w:rPr>
-          <w:lang w:val="en-GB"/>
-        </w:rPr>
-      </w:pPr>
-    </w:p>
-    <w:p>
-      <w:pPr>
-        <w:pStyle w:val="Titre2"/>
-        <w:rPr>
-          <w:lang w:val="en-GB"/>
-        </w:rPr>
-      </w:pPr>
-      <w:bookmarkStart w:id="1" w:name="_Toc59132064"/>
+      <w:bookmarkEnd w:id="1"/>
+    </w:p>
+    <w:p>
+      <w:pPr>
+        <w:rPr>
+          <w:lang w:val="en-GB"/>
+        </w:rPr>
+      </w:pPr>
+    </w:p>
+    <w:p>
+      <w:pPr>
+        <w:pStyle w:val="Heading2"/>
+        <w:rPr>
+          <w:lang w:val="en-GB"/>
+        </w:rPr>
+      </w:pPr>
+      <w:bookmarkStart w:id="2" w:name="_Toc59203104"/>
       <w:r>
         <w:rPr>
           <w:lang w:val="en-GB"/>
         </w:rPr>
         <w:t>Creation</w:t>
       </w:r>
-      <w:bookmarkEnd w:id="1"/>
+      <w:bookmarkEnd w:id="2"/>
     </w:p>
     <w:p>
       <w:pPr>
@@ -728,58 +976,17 @@
         </w:rPr>
         <w:t xml:space="preserve">, we create the SQLite database. </w:t>
       </w:r>
-      <w:proofErr w:type="spellStart"/>
-      <w:r>
-        <w:rPr>
-          <w:sz w:val="24"/>
-          <w:szCs w:val="24"/>
-        </w:rPr>
-        <w:t>Here</w:t>
-      </w:r>
-      <w:proofErr w:type="spellEnd"/>
-      <w:r>
-        <w:rPr>
-          <w:sz w:val="24"/>
-          <w:szCs w:val="24"/>
-        </w:rPr>
-        <w:t xml:space="preserve">, </w:t>
-      </w:r>
-      <w:proofErr w:type="spellStart"/>
-      <w:r>
-        <w:rPr>
-          <w:sz w:val="24"/>
-          <w:szCs w:val="24"/>
-        </w:rPr>
-        <w:t>we</w:t>
-      </w:r>
-      <w:proofErr w:type="spellEnd"/>
-      <w:r>
-        <w:rPr>
-          <w:sz w:val="24"/>
-          <w:szCs w:val="24"/>
-        </w:rPr>
-        <w:t xml:space="preserve"> </w:t>
-      </w:r>
-      <w:proofErr w:type="spellStart"/>
-      <w:r>
-        <w:rPr>
-          <w:sz w:val="24"/>
-          <w:szCs w:val="24"/>
-        </w:rPr>
-        <w:t>need</w:t>
-      </w:r>
-      <w:proofErr w:type="spellEnd"/>
-      <w:r>
-        <w:rPr>
-          <w:sz w:val="24"/>
-          <w:szCs w:val="24"/>
-        </w:rPr>
-        <w:t xml:space="preserve"> 3 tables :</w:t>
-      </w:r>
-    </w:p>
-    <w:p>
-      <w:pPr>
-        <w:pStyle w:val="Paragraphedeliste"/>
+      <w:r>
+        <w:rPr>
+          <w:sz w:val="24"/>
+          <w:szCs w:val="24"/>
+        </w:rPr>
+        <w:t>Here, we need 3 tables :</w:t>
+      </w:r>
+    </w:p>
+    <w:p>
+      <w:pPr>
+        <w:pStyle w:val="ListParagraph"/>
         <w:numPr>
           <w:ilvl w:val="0"/>
           <w:numId w:val="2"/>
@@ -817,7 +1024,7 @@
     </w:p>
     <w:p>
       <w:pPr>
-        <w:pStyle w:val="Paragraphedeliste"/>
+        <w:pStyle w:val="ListParagraph"/>
         <w:ind w:left="708"/>
         <w:rPr>
           <w:sz w:val="24"/>
@@ -836,7 +1043,7 @@
     </w:p>
     <w:p>
       <w:pPr>
-        <w:pStyle w:val="Paragraphedeliste"/>
+        <w:pStyle w:val="ListParagraph"/>
         <w:numPr>
           <w:ilvl w:val="1"/>
           <w:numId w:val="2"/>
@@ -858,7 +1065,7 @@
     </w:p>
     <w:p>
       <w:pPr>
-        <w:pStyle w:val="Paragraphedeliste"/>
+        <w:pStyle w:val="ListParagraph"/>
         <w:numPr>
           <w:ilvl w:val="1"/>
           <w:numId w:val="2"/>
@@ -880,7 +1087,7 @@
     </w:p>
     <w:p>
       <w:pPr>
-        <w:pStyle w:val="Paragraphedeliste"/>
+        <w:pStyle w:val="ListParagraph"/>
         <w:numPr>
           <w:ilvl w:val="1"/>
           <w:numId w:val="2"/>
@@ -938,7 +1145,7 @@
     </w:p>
     <w:p>
       <w:pPr>
-        <w:pStyle w:val="Paragraphedeliste"/>
+        <w:pStyle w:val="ListParagraph"/>
         <w:numPr>
           <w:ilvl w:val="0"/>
           <w:numId w:val="2"/>
@@ -976,35 +1183,24 @@
     </w:p>
     <w:p>
       <w:pPr>
-        <w:pStyle w:val="Paragraphedeliste"/>
+        <w:pStyle w:val="ListParagraph"/>
         <w:ind w:left="708"/>
         <w:rPr>
           <w:sz w:val="24"/>
           <w:szCs w:val="24"/>
         </w:rPr>
       </w:pPr>
-      <w:proofErr w:type="spellStart"/>
-      <w:proofErr w:type="gramStart"/>
-      <w:r>
-        <w:rPr>
-          <w:sz w:val="24"/>
-          <w:szCs w:val="24"/>
-        </w:rPr>
-        <w:t>Columns</w:t>
-      </w:r>
-      <w:proofErr w:type="spellEnd"/>
-      <w:r>
-        <w:rPr>
-          <w:sz w:val="24"/>
-          <w:szCs w:val="24"/>
-        </w:rPr>
-        <w:t>:</w:t>
-      </w:r>
-      <w:proofErr w:type="gramEnd"/>
-    </w:p>
-    <w:p>
-      <w:pPr>
-        <w:pStyle w:val="Paragraphedeliste"/>
+      <w:r>
+        <w:rPr>
+          <w:sz w:val="24"/>
+          <w:szCs w:val="24"/>
+        </w:rPr>
+        <w:t>Columns:</w:t>
+      </w:r>
+    </w:p>
+    <w:p>
+      <w:pPr>
+        <w:pStyle w:val="ListParagraph"/>
         <w:numPr>
           <w:ilvl w:val="1"/>
           <w:numId w:val="2"/>
@@ -1021,6 +1217,7 @@
           <w:szCs w:val="24"/>
           <w:lang w:val="en-US"/>
         </w:rPr>
+        <w:lastRenderedPageBreak/>
         <w:t>Sender: the email address o</w:t>
       </w:r>
       <w:r>
@@ -1034,7 +1231,7 @@
     </w:p>
     <w:p>
       <w:pPr>
-        <w:pStyle w:val="Paragraphedeliste"/>
+        <w:pStyle w:val="ListParagraph"/>
         <w:numPr>
           <w:ilvl w:val="1"/>
           <w:numId w:val="2"/>
@@ -1056,7 +1253,7 @@
     </w:p>
     <w:p>
       <w:pPr>
-        <w:pStyle w:val="Paragraphedeliste"/>
+        <w:pStyle w:val="ListParagraph"/>
         <w:numPr>
           <w:ilvl w:val="1"/>
           <w:numId w:val="2"/>
@@ -1078,7 +1275,7 @@
     </w:p>
     <w:p>
       <w:pPr>
-        <w:pStyle w:val="Paragraphedeliste"/>
+        <w:pStyle w:val="ListParagraph"/>
         <w:numPr>
           <w:ilvl w:val="1"/>
           <w:numId w:val="2"/>
@@ -1100,7 +1297,7 @@
     </w:p>
     <w:p>
       <w:pPr>
-        <w:pStyle w:val="Paragraphedeliste"/>
+        <w:pStyle w:val="ListParagraph"/>
         <w:numPr>
           <w:ilvl w:val="1"/>
           <w:numId w:val="2"/>
@@ -1122,7 +1319,7 @@
     </w:p>
     <w:p>
       <w:pPr>
-        <w:pStyle w:val="Paragraphedeliste"/>
+        <w:pStyle w:val="ListParagraph"/>
         <w:numPr>
           <w:ilvl w:val="0"/>
           <w:numId w:val="2"/>
@@ -1144,7 +1341,7 @@
     </w:p>
     <w:p>
       <w:pPr>
-        <w:pStyle w:val="Paragraphedeliste"/>
+        <w:pStyle w:val="ListParagraph"/>
         <w:ind w:left="708"/>
         <w:rPr>
           <w:sz w:val="24"/>
@@ -1163,7 +1360,7 @@
     </w:p>
     <w:p>
       <w:pPr>
-        <w:pStyle w:val="Paragraphedeliste"/>
+        <w:pStyle w:val="ListParagraph"/>
         <w:numPr>
           <w:ilvl w:val="1"/>
           <w:numId w:val="2"/>
@@ -1203,7 +1400,7 @@
     </w:p>
     <w:p>
       <w:pPr>
-        <w:pStyle w:val="Paragraphedeliste"/>
+        <w:pStyle w:val="ListParagraph"/>
         <w:numPr>
           <w:ilvl w:val="1"/>
           <w:numId w:val="2"/>
@@ -1243,7 +1440,7 @@
     </w:p>
     <w:p>
       <w:pPr>
-        <w:pStyle w:val="Paragraphedeliste"/>
+        <w:pStyle w:val="ListParagraph"/>
         <w:numPr>
           <w:ilvl w:val="1"/>
           <w:numId w:val="2"/>
@@ -1265,7 +1462,7 @@
     </w:p>
     <w:p>
       <w:pPr>
-        <w:pStyle w:val="Paragraphedeliste"/>
+        <w:pStyle w:val="ListParagraph"/>
         <w:numPr>
           <w:ilvl w:val="1"/>
           <w:numId w:val="2"/>
@@ -1323,20 +1520,19 @@
     </w:p>
     <w:p>
       <w:pPr>
-        <w:pStyle w:val="Titre2"/>
-        <w:rPr>
-          <w:lang w:val="en-US"/>
-        </w:rPr>
-      </w:pPr>
-      <w:bookmarkStart w:id="2" w:name="_Toc59132065"/>
-      <w:r>
-        <w:rPr>
-          <w:lang w:val="en-US"/>
-        </w:rPr>
-        <w:lastRenderedPageBreak/>
+        <w:pStyle w:val="Heading2"/>
+        <w:rPr>
+          <w:lang w:val="en-US"/>
+        </w:rPr>
+      </w:pPr>
+      <w:bookmarkStart w:id="3" w:name="_Toc59203105"/>
+      <w:r>
+        <w:rPr>
+          <w:lang w:val="en-US"/>
+        </w:rPr>
         <w:t>Connection and methods</w:t>
       </w:r>
-      <w:bookmarkEnd w:id="2"/>
+      <w:bookmarkEnd w:id="3"/>
     </w:p>
     <w:p>
       <w:pPr>
@@ -1539,12 +1735,30 @@
           <w:szCs w:val="24"/>
           <w:lang w:val="en-US"/>
         </w:rPr>
-        <w:t>Now that we are connected to the database, let’s create each method.</w:t>
-      </w:r>
-    </w:p>
-    <w:p>
-      <w:pPr>
-        <w:pStyle w:val="Paragraphedeliste"/>
+        <w:t xml:space="preserve">Now that we are connected to the database, </w:t>
+      </w:r>
+      <w:proofErr w:type="gramStart"/>
+      <w:r>
+        <w:rPr>
+          <w:sz w:val="24"/>
+          <w:szCs w:val="24"/>
+          <w:lang w:val="en-US"/>
+        </w:rPr>
+        <w:t>let’s</w:t>
+      </w:r>
+      <w:proofErr w:type="gramEnd"/>
+      <w:r>
+        <w:rPr>
+          <w:sz w:val="24"/>
+          <w:szCs w:val="24"/>
+          <w:lang w:val="en-US"/>
+        </w:rPr>
+        <w:t xml:space="preserve"> create each method.</w:t>
+      </w:r>
+    </w:p>
+    <w:p>
+      <w:pPr>
+        <w:pStyle w:val="ListParagraph"/>
         <w:numPr>
           <w:ilvl w:val="0"/>
           <w:numId w:val="3"/>
@@ -1633,7 +1847,25 @@
           <w:szCs w:val="24"/>
           <w:lang w:val="en-US"/>
         </w:rPr>
-        <w:t xml:space="preserve">) and a </w:t>
+        <w:t>) and a particular drop method which only drop the mails of a specified account (</w:t>
+      </w:r>
+      <w:proofErr w:type="spellStart"/>
+      <w:r>
+        <w:rPr>
+          <w:sz w:val="24"/>
+          <w:szCs w:val="24"/>
+          <w:lang w:val="en-US"/>
+        </w:rPr>
+        <w:t>drop_mail</w:t>
+      </w:r>
+      <w:proofErr w:type="spellEnd"/>
+      <w:r>
+        <w:rPr>
+          <w:sz w:val="24"/>
+          <w:szCs w:val="24"/>
+          <w:lang w:val="en-US"/>
+        </w:rPr>
+        <w:t xml:space="preserve">). This last method will be used when we recover each </w:t>
       </w:r>
       <w:proofErr w:type="gramStart"/>
       <w:r>
@@ -1642,7 +1874,7 @@
           <w:szCs w:val="24"/>
           <w:lang w:val="en-US"/>
         </w:rPr>
-        <w:t>particular drop</w:t>
+        <w:t>mails</w:t>
       </w:r>
       <w:proofErr w:type="gramEnd"/>
       <w:r>
@@ -1651,42 +1883,6 @@
           <w:szCs w:val="24"/>
           <w:lang w:val="en-US"/>
         </w:rPr>
-        <w:t xml:space="preserve"> method which only drop the mails of a specified account (</w:t>
-      </w:r>
-      <w:proofErr w:type="spellStart"/>
-      <w:r>
-        <w:rPr>
-          <w:sz w:val="24"/>
-          <w:szCs w:val="24"/>
-          <w:lang w:val="en-US"/>
-        </w:rPr>
-        <w:t>drop_mail</w:t>
-      </w:r>
-      <w:proofErr w:type="spellEnd"/>
-      <w:r>
-        <w:rPr>
-          <w:sz w:val="24"/>
-          <w:szCs w:val="24"/>
-          <w:lang w:val="en-US"/>
-        </w:rPr>
-        <w:t xml:space="preserve">). This last method will be used when we recover each </w:t>
-      </w:r>
-      <w:proofErr w:type="gramStart"/>
-      <w:r>
-        <w:rPr>
-          <w:sz w:val="24"/>
-          <w:szCs w:val="24"/>
-          <w:lang w:val="en-US"/>
-        </w:rPr>
-        <w:t>mails</w:t>
-      </w:r>
-      <w:proofErr w:type="gramEnd"/>
-      <w:r>
-        <w:rPr>
-          <w:sz w:val="24"/>
-          <w:szCs w:val="24"/>
-          <w:lang w:val="en-US"/>
-        </w:rPr>
         <w:t xml:space="preserve"> from a server (we’ll see later).</w:t>
       </w:r>
     </w:p>
@@ -1702,7 +1898,7 @@
     </w:p>
     <w:p>
       <w:pPr>
-        <w:pStyle w:val="Paragraphedeliste"/>
+        <w:pStyle w:val="ListParagraph"/>
         <w:numPr>
           <w:ilvl w:val="0"/>
           <w:numId w:val="3"/>
@@ -1830,7 +2026,7 @@
     </w:p>
     <w:p>
       <w:pPr>
-        <w:pStyle w:val="Paragraphedeliste"/>
+        <w:pStyle w:val="ListParagraph"/>
         <w:numPr>
           <w:ilvl w:val="0"/>
           <w:numId w:val="3"/>
@@ -1934,7 +2130,7 @@
     </w:p>
     <w:p>
       <w:pPr>
-        <w:pStyle w:val="Paragraphedeliste"/>
+        <w:pStyle w:val="ListParagraph"/>
         <w:numPr>
           <w:ilvl w:val="0"/>
           <w:numId w:val="3"/>
@@ -1951,6 +2147,7 @@
           <w:szCs w:val="24"/>
           <w:lang w:val="en-US"/>
         </w:rPr>
+        <w:lastRenderedPageBreak/>
         <w:t>SORTING METHODS</w:t>
       </w:r>
     </w:p>
@@ -1974,7 +2171,7 @@
     </w:p>
     <w:p>
       <w:pPr>
-        <w:pStyle w:val="Paragraphedeliste"/>
+        <w:pStyle w:val="ListParagraph"/>
         <w:numPr>
           <w:ilvl w:val="1"/>
           <w:numId w:val="2"/>
@@ -2006,7 +2203,7 @@
     </w:p>
     <w:p>
       <w:pPr>
-        <w:pStyle w:val="Paragraphedeliste"/>
+        <w:pStyle w:val="ListParagraph"/>
         <w:numPr>
           <w:ilvl w:val="1"/>
           <w:numId w:val="2"/>
@@ -2046,7 +2243,7 @@
     </w:p>
     <w:p>
       <w:pPr>
-        <w:pStyle w:val="Paragraphedeliste"/>
+        <w:pStyle w:val="ListParagraph"/>
         <w:numPr>
           <w:ilvl w:val="1"/>
           <w:numId w:val="2"/>
@@ -2126,7 +2323,7 @@
     </w:p>
     <w:p>
       <w:pPr>
-        <w:pStyle w:val="Paragraphedeliste"/>
+        <w:pStyle w:val="ListParagraph"/>
         <w:numPr>
           <w:ilvl w:val="0"/>
           <w:numId w:val="3"/>
@@ -2143,7 +2340,6 @@
           <w:szCs w:val="24"/>
           <w:lang w:val="en-US"/>
         </w:rPr>
-        <w:lastRenderedPageBreak/>
         <w:t>SAVING MAILS TO A FILE METHOD</w:t>
       </w:r>
     </w:p>
@@ -2198,7 +2394,43 @@
           <w:szCs w:val="24"/>
           <w:lang w:val="en-US"/>
         </w:rPr>
-        <w:t>. If the file does not exist yet, it’ll create it. Otherwise, it’ll overwrite the current one.</w:t>
+        <w:t xml:space="preserve">. If the file does not exist yet, </w:t>
+      </w:r>
+      <w:proofErr w:type="gramStart"/>
+      <w:r>
+        <w:rPr>
+          <w:sz w:val="24"/>
+          <w:szCs w:val="24"/>
+          <w:lang w:val="en-US"/>
+        </w:rPr>
+        <w:t>it’ll</w:t>
+      </w:r>
+      <w:proofErr w:type="gramEnd"/>
+      <w:r>
+        <w:rPr>
+          <w:sz w:val="24"/>
+          <w:szCs w:val="24"/>
+          <w:lang w:val="en-US"/>
+        </w:rPr>
+        <w:t xml:space="preserve"> create it. Otherwise, </w:t>
+      </w:r>
+      <w:proofErr w:type="gramStart"/>
+      <w:r>
+        <w:rPr>
+          <w:sz w:val="24"/>
+          <w:szCs w:val="24"/>
+          <w:lang w:val="en-US"/>
+        </w:rPr>
+        <w:t>it’ll</w:t>
+      </w:r>
+      <w:proofErr w:type="gramEnd"/>
+      <w:r>
+        <w:rPr>
+          <w:sz w:val="24"/>
+          <w:szCs w:val="24"/>
+          <w:lang w:val="en-US"/>
+        </w:rPr>
+        <w:t xml:space="preserve"> overwrite the current one.</w:t>
       </w:r>
     </w:p>
     <w:p>
@@ -2213,7 +2445,7 @@
     </w:p>
     <w:p>
       <w:pPr>
-        <w:pStyle w:val="Paragraphedeliste"/>
+        <w:pStyle w:val="ListParagraph"/>
         <w:numPr>
           <w:ilvl w:val="0"/>
           <w:numId w:val="3"/>
@@ -2266,7 +2498,25 @@
           <w:szCs w:val="24"/>
           <w:lang w:val="en-US"/>
         </w:rPr>
-        <w:t xml:space="preserve"> and we’ll use it </w:t>
+        <w:t xml:space="preserve"> and </w:t>
+      </w:r>
+      <w:proofErr w:type="gramStart"/>
+      <w:r>
+        <w:rPr>
+          <w:sz w:val="24"/>
+          <w:szCs w:val="24"/>
+          <w:lang w:val="en-US"/>
+        </w:rPr>
+        <w:t>we’ll</w:t>
+      </w:r>
+      <w:proofErr w:type="gramEnd"/>
+      <w:r>
+        <w:rPr>
+          <w:sz w:val="24"/>
+          <w:szCs w:val="24"/>
+          <w:lang w:val="en-US"/>
+        </w:rPr>
+        <w:t xml:space="preserve"> use it </w:t>
       </w:r>
       <w:proofErr w:type="spellStart"/>
       <w:r>
@@ -2299,7 +2549,7 @@
     </w:p>
     <w:p>
       <w:pPr>
-        <w:pStyle w:val="Paragraphedeliste"/>
+        <w:pStyle w:val="ListParagraph"/>
         <w:numPr>
           <w:ilvl w:val="0"/>
           <w:numId w:val="3"/>
@@ -2339,7 +2589,7 @@
     </w:p>
     <w:p>
       <w:pPr>
-        <w:pStyle w:val="Paragraphedeliste"/>
+        <w:pStyle w:val="ListParagraph"/>
         <w:numPr>
           <w:ilvl w:val="1"/>
           <w:numId w:val="2"/>
@@ -2371,7 +2621,7 @@
     </w:p>
     <w:p>
       <w:pPr>
-        <w:pStyle w:val="Paragraphedeliste"/>
+        <w:pStyle w:val="ListParagraph"/>
         <w:numPr>
           <w:ilvl w:val="1"/>
           <w:numId w:val="2"/>
@@ -2430,35 +2680,35 @@
     </w:p>
     <w:p>
       <w:pPr>
-        <w:pStyle w:val="Titre1"/>
-        <w:rPr>
-          <w:lang w:val="en-GB"/>
-        </w:rPr>
-      </w:pPr>
-      <w:bookmarkStart w:id="3" w:name="_Toc59132066"/>
+        <w:pStyle w:val="Heading1"/>
+        <w:rPr>
+          <w:lang w:val="en-GB"/>
+        </w:rPr>
+      </w:pPr>
+      <w:bookmarkStart w:id="4" w:name="_Toc59203106"/>
       <w:r>
         <w:rPr>
           <w:lang w:val="en-GB"/>
         </w:rPr>
         <w:t>Mail Server</w:t>
       </w:r>
-      <w:bookmarkEnd w:id="3"/>
-    </w:p>
-    <w:p>
-      <w:pPr>
-        <w:pStyle w:val="Titre2"/>
-        <w:rPr>
-          <w:lang w:val="en-GB"/>
-        </w:rPr>
-      </w:pPr>
-      <w:bookmarkStart w:id="4" w:name="_Toc59132067"/>
+      <w:bookmarkEnd w:id="4"/>
+    </w:p>
+    <w:p>
+      <w:pPr>
+        <w:pStyle w:val="Heading2"/>
+        <w:rPr>
+          <w:lang w:val="en-GB"/>
+        </w:rPr>
+      </w:pPr>
+      <w:bookmarkStart w:id="5" w:name="_Toc59203107"/>
       <w:r>
         <w:rPr>
           <w:lang w:val="en-GB"/>
         </w:rPr>
         <w:t>Connection</w:t>
       </w:r>
-      <w:bookmarkEnd w:id="4"/>
+      <w:bookmarkEnd w:id="5"/>
     </w:p>
     <w:p>
       <w:pPr>
@@ -2548,7 +2798,21 @@
         <w:rPr>
           <w:lang w:val="en-GB"/>
         </w:rPr>
-        <w:t xml:space="preserve"> Each one verifies that your credentials are good and return errors if they aren’t.</w:t>
+        <w:t xml:space="preserve"> Each one verifies that your credentials are good and return errors if they </w:t>
+      </w:r>
+      <w:proofErr w:type="gramStart"/>
+      <w:r>
+        <w:rPr>
+          <w:lang w:val="en-GB"/>
+        </w:rPr>
+        <w:t>aren’t</w:t>
+      </w:r>
+      <w:proofErr w:type="gramEnd"/>
+      <w:r>
+        <w:rPr>
+          <w:lang w:val="en-GB"/>
+        </w:rPr>
+        <w:t>.</w:t>
       </w:r>
     </w:p>
     <w:p>
@@ -2610,19 +2874,19 @@
     </w:p>
     <w:p>
       <w:pPr>
-        <w:pStyle w:val="Titre2"/>
-        <w:rPr>
-          <w:lang w:val="en-GB"/>
-        </w:rPr>
-      </w:pPr>
-      <w:bookmarkStart w:id="5" w:name="_Toc59132068"/>
+        <w:pStyle w:val="Heading2"/>
+        <w:rPr>
+          <w:lang w:val="en-GB"/>
+        </w:rPr>
+      </w:pPr>
+      <w:bookmarkStart w:id="6" w:name="_Toc59203108"/>
       <w:r>
         <w:rPr>
           <w:lang w:val="en-GB"/>
         </w:rPr>
         <w:t>Recuperation</w:t>
       </w:r>
-      <w:bookmarkEnd w:id="5"/>
+      <w:bookmarkEnd w:id="6"/>
     </w:p>
     <w:p>
       <w:pPr>
@@ -2721,6 +2985,7 @@
         <w:rPr>
           <w:lang w:val="en-GB"/>
         </w:rPr>
+        <w:lastRenderedPageBreak/>
         <w:t xml:space="preserve">After login in, this function calls </w:t>
       </w:r>
       <w:proofErr w:type="spellStart"/>
@@ -2822,7 +3087,21 @@
         <w:rPr>
           <w:lang w:val="en-GB"/>
         </w:rPr>
-        <w:t xml:space="preserve"> (sender, receiver, date, body,…) and we add it to the database with </w:t>
+        <w:t xml:space="preserve"> (sender, receiver, date, </w:t>
+      </w:r>
+      <w:proofErr w:type="gramStart"/>
+      <w:r>
+        <w:rPr>
+          <w:lang w:val="en-GB"/>
+        </w:rPr>
+        <w:t>body,…</w:t>
+      </w:r>
+      <w:proofErr w:type="gramEnd"/>
+      <w:r>
+        <w:rPr>
+          <w:lang w:val="en-GB"/>
+        </w:rPr>
+        <w:t xml:space="preserve">) and we add it to the database with </w:t>
       </w:r>
       <w:proofErr w:type="spellStart"/>
       <w:r>
@@ -2938,20 +3217,19 @@
     </w:p>
     <w:p>
       <w:pPr>
-        <w:pStyle w:val="Titre2"/>
-        <w:rPr>
-          <w:lang w:val="en-GB"/>
-        </w:rPr>
-      </w:pPr>
-      <w:bookmarkStart w:id="6" w:name="_Toc59132069"/>
-      <w:r>
-        <w:rPr>
-          <w:lang w:val="en-GB"/>
-        </w:rPr>
-        <w:lastRenderedPageBreak/>
+        <w:pStyle w:val="Heading2"/>
+        <w:rPr>
+          <w:lang w:val="en-GB"/>
+        </w:rPr>
+      </w:pPr>
+      <w:bookmarkStart w:id="7" w:name="_Toc59203109"/>
+      <w:r>
+        <w:rPr>
+          <w:lang w:val="en-GB"/>
+        </w:rPr>
         <w:t>Sending</w:t>
       </w:r>
-      <w:bookmarkEnd w:id="6"/>
+      <w:bookmarkEnd w:id="7"/>
     </w:p>
     <w:p>
       <w:pPr>
@@ -2985,15 +3263,7 @@
         <w:rPr>
           <w:lang w:val="en-GB"/>
         </w:rPr>
-        <w:t>outlo</w:t>
-      </w:r>
-      <w:bookmarkStart w:id="7" w:name="_GoBack"/>
-      <w:bookmarkEnd w:id="7"/>
-      <w:r>
-        <w:rPr>
-          <w:lang w:val="en-GB"/>
-        </w:rPr>
-        <w:t>ok</w:t>
+        <w:t>outlook</w:t>
       </w:r>
       <w:proofErr w:type="spellEnd"/>
       <w:r>
@@ -3123,12 +3393,12 @@
     </w:p>
     <w:p>
       <w:pPr>
-        <w:pStyle w:val="Titre1"/>
-        <w:rPr>
-          <w:lang w:val="en-GB"/>
-        </w:rPr>
-      </w:pPr>
-      <w:bookmarkStart w:id="8" w:name="_Toc59132070"/>
+        <w:pStyle w:val="Heading1"/>
+        <w:rPr>
+          <w:lang w:val="en-GB"/>
+        </w:rPr>
+      </w:pPr>
+      <w:bookmarkStart w:id="8" w:name="_Toc59203110"/>
       <w:r>
         <w:rPr>
           <w:lang w:val="en-GB"/>
@@ -3180,7 +3450,41 @@
           <w:szCs w:val="24"/>
           <w:lang w:val="en-US"/>
         </w:rPr>
-        <w:t>It works like this, when you launch the app you begin with a series of choice (in the console) for testing our different function. It’s built like this:</w:t>
+        <w:t>It works like this, when you launch the app you begin with a series of choice (in the console) for testing our different function</w:t>
+      </w:r>
+      <w:r>
+        <w:rPr>
+          <w:sz w:val="24"/>
+          <w:szCs w:val="24"/>
+          <w:lang w:val="en-US"/>
+        </w:rPr>
+        <w:t>s</w:t>
+      </w:r>
+      <w:r>
+        <w:rPr>
+          <w:sz w:val="24"/>
+          <w:szCs w:val="24"/>
+          <w:lang w:val="en-US"/>
+        </w:rPr>
+        <w:t xml:space="preserve">. </w:t>
+      </w:r>
+      <w:proofErr w:type="gramStart"/>
+      <w:r>
+        <w:rPr>
+          <w:sz w:val="24"/>
+          <w:szCs w:val="24"/>
+          <w:lang w:val="en-US"/>
+        </w:rPr>
+        <w:t>It’s</w:t>
+      </w:r>
+      <w:proofErr w:type="gramEnd"/>
+      <w:r>
+        <w:rPr>
+          <w:sz w:val="24"/>
+          <w:szCs w:val="24"/>
+          <w:lang w:val="en-US"/>
+        </w:rPr>
+        <w:t xml:space="preserve"> built like this:</w:t>
       </w:r>
     </w:p>
     <w:p>
@@ -3195,7 +3499,7 @@
     </w:p>
     <w:p>
       <w:pPr>
-        <w:pStyle w:val="Paragraphedeliste"/>
+        <w:pStyle w:val="ListParagraph"/>
         <w:numPr>
           <w:ilvl w:val="1"/>
           <w:numId w:val="4"/>
@@ -3211,18 +3515,16 @@
     </w:p>
     <w:p>
       <w:pPr>
-        <w:pStyle w:val="Paragraphedeliste"/>
+        <w:pStyle w:val="ListParagraph"/>
         <w:numPr>
           <w:ilvl w:val="2"/>
           <w:numId w:val="4"/>
         </w:numPr>
         <w:spacing w:after="0"/>
       </w:pPr>
-      <w:proofErr w:type="spellStart"/>
       <w:r>
         <w:t>Send</w:t>
       </w:r>
-      <w:proofErr w:type="spellEnd"/>
       <w:r>
         <w:t xml:space="preserve"> </w:t>
       </w:r>
@@ -3230,46 +3532,28 @@
         <w:t>by</w:t>
       </w:r>
       <w:r>
-        <w:t xml:space="preserve"> </w:t>
-      </w:r>
-      <w:proofErr w:type="spellStart"/>
-      <w:r>
-        <w:t>outlook</w:t>
-      </w:r>
-      <w:proofErr w:type="spellEnd"/>
-    </w:p>
-    <w:p>
-      <w:pPr>
-        <w:pStyle w:val="Paragraphedeliste"/>
+        <w:t xml:space="preserve"> outlook</w:t>
+      </w:r>
+    </w:p>
+    <w:p>
+      <w:pPr>
+        <w:pStyle w:val="ListParagraph"/>
         <w:numPr>
           <w:ilvl w:val="2"/>
           <w:numId w:val="4"/>
         </w:numPr>
         <w:spacing w:after="0"/>
       </w:pPr>
-      <w:proofErr w:type="spellStart"/>
-      <w:r>
-        <w:t>Send</w:t>
-      </w:r>
-      <w:proofErr w:type="spellEnd"/>
-      <w:r>
-        <w:t xml:space="preserve"> by</w:t>
-      </w:r>
-      <w:r>
-        <w:t xml:space="preserve"> </w:t>
-      </w:r>
-      <w:proofErr w:type="spellStart"/>
-      <w:r>
-        <w:t>gmail</w:t>
-      </w:r>
-      <w:proofErr w:type="spellEnd"/>
-      <w:r>
-        <w:t xml:space="preserve"> </w:t>
-      </w:r>
-    </w:p>
-    <w:p>
-      <w:pPr>
-        <w:pStyle w:val="Paragraphedeliste"/>
+      <w:r>
+        <w:t>Send by</w:t>
+      </w:r>
+      <w:r>
+        <w:t xml:space="preserve"> gmail </w:t>
+      </w:r>
+    </w:p>
+    <w:p>
+      <w:pPr>
+        <w:pStyle w:val="ListParagraph"/>
         <w:numPr>
           <w:ilvl w:val="2"/>
           <w:numId w:val="4"/>
@@ -3285,7 +3569,7 @@
     </w:p>
     <w:p>
       <w:pPr>
-        <w:pStyle w:val="Paragraphedeliste"/>
+        <w:pStyle w:val="ListParagraph"/>
         <w:numPr>
           <w:ilvl w:val="1"/>
           <w:numId w:val="4"/>
@@ -3298,7 +3582,7 @@
     </w:p>
     <w:p>
       <w:pPr>
-        <w:pStyle w:val="Paragraphedeliste"/>
+        <w:pStyle w:val="ListParagraph"/>
         <w:numPr>
           <w:ilvl w:val="2"/>
           <w:numId w:val="4"/>
@@ -3309,17 +3593,12 @@
         <w:t>Synchro</w:t>
       </w:r>
       <w:r>
-        <w:t xml:space="preserve"> </w:t>
-      </w:r>
-      <w:proofErr w:type="spellStart"/>
-      <w:r>
-        <w:t>outlook</w:t>
-      </w:r>
-      <w:proofErr w:type="spellEnd"/>
-    </w:p>
-    <w:p>
-      <w:pPr>
-        <w:pStyle w:val="Paragraphedeliste"/>
+        <w:t xml:space="preserve"> outlook</w:t>
+      </w:r>
+    </w:p>
+    <w:p>
+      <w:pPr>
+        <w:pStyle w:val="ListParagraph"/>
         <w:numPr>
           <w:ilvl w:val="2"/>
           <w:numId w:val="4"/>
@@ -3330,20 +3609,12 @@
         <w:t>Synchro</w:t>
       </w:r>
       <w:r>
-        <w:t xml:space="preserve"> </w:t>
-      </w:r>
-      <w:proofErr w:type="spellStart"/>
-      <w:r>
-        <w:t>gmail</w:t>
-      </w:r>
-      <w:proofErr w:type="spellEnd"/>
-      <w:r>
-        <w:t xml:space="preserve"> </w:t>
-      </w:r>
-    </w:p>
-    <w:p>
-      <w:pPr>
-        <w:pStyle w:val="Paragraphedeliste"/>
+        <w:t xml:space="preserve"> gmail </w:t>
+      </w:r>
+    </w:p>
+    <w:p>
+      <w:pPr>
+        <w:pStyle w:val="ListParagraph"/>
         <w:numPr>
           <w:ilvl w:val="2"/>
           <w:numId w:val="4"/>
@@ -3359,7 +3630,7 @@
     </w:p>
     <w:p>
       <w:pPr>
-        <w:pStyle w:val="Paragraphedeliste"/>
+        <w:pStyle w:val="ListParagraph"/>
         <w:numPr>
           <w:ilvl w:val="1"/>
           <w:numId w:val="4"/>
@@ -3375,7 +3646,7 @@
     </w:p>
     <w:p>
       <w:pPr>
-        <w:pStyle w:val="Paragraphedeliste"/>
+        <w:pStyle w:val="ListParagraph"/>
         <w:numPr>
           <w:ilvl w:val="2"/>
           <w:numId w:val="4"/>
@@ -3383,20 +3654,12 @@
         <w:spacing w:after="0"/>
       </w:pPr>
       <w:r>
-        <w:t xml:space="preserve">Check </w:t>
-      </w:r>
-      <w:proofErr w:type="spellStart"/>
-      <w:r>
-        <w:t>your</w:t>
-      </w:r>
-      <w:proofErr w:type="spellEnd"/>
-      <w:r>
-        <w:t xml:space="preserve"> mails</w:t>
-      </w:r>
-    </w:p>
-    <w:p>
-      <w:pPr>
-        <w:pStyle w:val="Paragraphedeliste"/>
+        <w:t>Check your mails</w:t>
+      </w:r>
+    </w:p>
+    <w:p>
+      <w:pPr>
+        <w:pStyle w:val="ListParagraph"/>
         <w:numPr>
           <w:ilvl w:val="2"/>
           <w:numId w:val="4"/>
@@ -3415,7 +3678,7 @@
     </w:p>
     <w:p>
       <w:pPr>
-        <w:pStyle w:val="Paragraphedeliste"/>
+        <w:pStyle w:val="ListParagraph"/>
         <w:numPr>
           <w:ilvl w:val="2"/>
           <w:numId w:val="4"/>
@@ -3434,7 +3697,7 @@
     </w:p>
     <w:p>
       <w:pPr>
-        <w:pStyle w:val="Paragraphedeliste"/>
+        <w:pStyle w:val="ListParagraph"/>
         <w:numPr>
           <w:ilvl w:val="2"/>
           <w:numId w:val="4"/>
@@ -3447,7 +3710,7 @@
     </w:p>
     <w:p>
       <w:pPr>
-        <w:pStyle w:val="Paragraphedeliste"/>
+        <w:pStyle w:val="ListParagraph"/>
         <w:numPr>
           <w:ilvl w:val="1"/>
           <w:numId w:val="4"/>
@@ -3857,7 +4120,25 @@
           <w:szCs w:val="24"/>
           <w:lang w:val="en-US"/>
         </w:rPr>
-        <w:t>By the way every one of these ‘choice’ functions have a validation system so that there won’t be any error coming from the fact that someone put a wrong string.</w:t>
+        <w:t xml:space="preserve">By the </w:t>
+      </w:r>
+      <w:proofErr w:type="gramStart"/>
+      <w:r>
+        <w:rPr>
+          <w:sz w:val="24"/>
+          <w:szCs w:val="24"/>
+          <w:lang w:val="en-US"/>
+        </w:rPr>
+        <w:t>way</w:t>
+      </w:r>
+      <w:proofErr w:type="gramEnd"/>
+      <w:r>
+        <w:rPr>
+          <w:sz w:val="24"/>
+          <w:szCs w:val="24"/>
+          <w:lang w:val="en-US"/>
+        </w:rPr>
+        <w:t xml:space="preserve"> every one of these ‘choice’ functions have a validation system so that there won’t be any error coming from the fact that someone put a wrong string.</w:t>
       </w:r>
     </w:p>
     <w:p>
@@ -3885,6 +4166,7 @@
           <w:szCs w:val="24"/>
           <w:lang w:val="en-US"/>
         </w:rPr>
+        <w:lastRenderedPageBreak/>
         <w:t xml:space="preserve">For </w:t>
       </w:r>
       <w:proofErr w:type="spellStart"/>
@@ -3926,7 +4208,7 @@
     </w:p>
     <w:p>
       <w:pPr>
-        <w:pStyle w:val="Paragraphedeliste"/>
+        <w:pStyle w:val="ListParagraph"/>
         <w:numPr>
           <w:ilvl w:val="0"/>
           <w:numId w:val="2"/>
@@ -3985,7 +4267,7 @@
     </w:p>
     <w:p>
       <w:pPr>
-        <w:pStyle w:val="Paragraphedeliste"/>
+        <w:pStyle w:val="ListParagraph"/>
         <w:numPr>
           <w:ilvl w:val="0"/>
           <w:numId w:val="2"/>
@@ -4062,7 +4344,7 @@
     </w:p>
     <w:p>
       <w:pPr>
-        <w:pStyle w:val="Paragraphedeliste"/>
+        <w:pStyle w:val="ListParagraph"/>
         <w:numPr>
           <w:ilvl w:val="0"/>
           <w:numId w:val="2"/>
@@ -4167,7 +4449,7 @@
     </w:p>
     <w:p>
       <w:pPr>
-        <w:pStyle w:val="Paragraphedeliste"/>
+        <w:pStyle w:val="ListParagraph"/>
         <w:numPr>
           <w:ilvl w:val="0"/>
           <w:numId w:val="2"/>
@@ -4234,7 +4516,7 @@
     </w:p>
     <w:p>
       <w:pPr>
-        <w:pStyle w:val="Paragraphedeliste"/>
+        <w:pStyle w:val="ListParagraph"/>
         <w:numPr>
           <w:ilvl w:val="0"/>
           <w:numId w:val="2"/>
@@ -4252,7 +4534,6 @@
           <w:szCs w:val="24"/>
           <w:lang w:val="en-US"/>
         </w:rPr>
-        <w:lastRenderedPageBreak/>
         <w:t xml:space="preserve">If ‘b’ is chosen, we call the function </w:t>
       </w:r>
       <w:proofErr w:type="spellStart"/>
@@ -4312,7 +4593,7 @@
     </w:p>
     <w:p>
       <w:pPr>
-        <w:pStyle w:val="Paragraphedeliste"/>
+        <w:pStyle w:val="ListParagraph"/>
         <w:numPr>
           <w:ilvl w:val="0"/>
           <w:numId w:val="2"/>
@@ -4417,7 +4698,7 @@
     </w:p>
     <w:p>
       <w:pPr>
-        <w:pStyle w:val="Paragraphedeliste"/>
+        <w:pStyle w:val="ListParagraph"/>
         <w:numPr>
           <w:ilvl w:val="0"/>
           <w:numId w:val="2"/>
@@ -4476,7 +4757,7 @@
     </w:p>
     <w:p>
       <w:pPr>
-        <w:pStyle w:val="Paragraphedeliste"/>
+        <w:pStyle w:val="ListParagraph"/>
         <w:numPr>
           <w:ilvl w:val="0"/>
           <w:numId w:val="2"/>
@@ -4575,7 +4856,7 @@
     </w:p>
     <w:p>
       <w:pPr>
-        <w:pStyle w:val="Paragraphedeliste"/>
+        <w:pStyle w:val="ListParagraph"/>
         <w:numPr>
           <w:ilvl w:val="0"/>
           <w:numId w:val="2"/>
@@ -4674,7 +4955,7 @@
     </w:p>
     <w:p>
       <w:pPr>
-        <w:pStyle w:val="Paragraphedeliste"/>
+        <w:pStyle w:val="ListParagraph"/>
         <w:numPr>
           <w:ilvl w:val="0"/>
           <w:numId w:val="2"/>
@@ -4734,7 +5015,7 @@
 </file>
 
 <file path=word/numbering.xml><?xml version="1.0" encoding="utf-8"?>
-<w:numbering xmlns:wpc="http://schemas.microsoft.com/office/word/2010/wordprocessingCanvas" xmlns:cx="http://schemas.microsoft.com/office/drawing/2014/chartex" xmlns:cx1="http://schemas.microsoft.com/office/drawing/2015/9/8/chartex" xmlns:cx2="http://schemas.microsoft.com/office/drawing/2015/10/21/chartex" xmlns:cx3="http://schemas.microsoft.com/office/drawing/2016/5/9/chartex" xmlns:cx4="http://schemas.microsoft.com/office/drawing/2016/5/10/chartex" xmlns:cx5="http://schemas.microsoft.com/office/drawing/2016/5/11/chartex" xmlns:cx6="http://schemas.microsoft.com/office/drawing/2016/5/12/chartex" xmlns:cx7="http://schemas.microsoft.com/office/drawing/2016/5/13/chartex" xmlns:cx8="http://schemas.microsoft.com/office/drawing/2016/5/14/chartex" xmlns:mc="http://schemas.openxmlformats.org/markup-compatibility/2006" xmlns:aink="http://schemas.microsoft.com/office/drawing/2016/ink" xmlns:am3d="http://schemas.microsoft.com/office/drawing/2017/model3d" xmlns:o="urn:schemas-microsoft-com:office:office" xmlns:r="http://schemas.openxmlformats.org/officeDocument/2006/relationships" xmlns:m="http://schemas.openxmlformats.org/officeDocument/2006/math" xmlns:v="urn:schemas-microsoft-com:vml" xmlns:wp14="http://schemas.microsoft.com/office/word/2010/wordprocessingDrawing" xmlns:wp="http://schemas.openxmlformats.org/drawingml/2006/wordprocessingDrawing" xmlns:w10="urn:schemas-microsoft-com:office:word" xmlns:w="http://schemas.openxmlformats.org/wordprocessingml/2006/main" xmlns:w14="http://schemas.microsoft.com/office/word/2010/wordml" xmlns:w15="http://schemas.microsoft.com/office/word/2012/wordml" xmlns:w16cid="http://schemas.microsoft.com/office/word/2016/wordml/cid" xmlns:w16se="http://schemas.microsoft.com/office/word/2015/wordml/symex" xmlns:wpg="http://schemas.microsoft.com/office/word/2010/wordprocessingGroup" xmlns:wpi="http://schemas.microsoft.com/office/word/2010/wordprocessingInk" xmlns:wne="http://schemas.microsoft.com/office/word/2006/wordml" xmlns:wps="http://schemas.microsoft.com/office/word/2010/wordprocessingShape" mc:Ignorable="w14 w15 w16se w16cid wp14">
+<w:numbering xmlns:wpc="http://schemas.microsoft.com/office/word/2010/wordprocessingCanvas" xmlns:cx="http://schemas.microsoft.com/office/drawing/2014/chartex" xmlns:cx1="http://schemas.microsoft.com/office/drawing/2015/9/8/chartex" xmlns:cx2="http://schemas.microsoft.com/office/drawing/2015/10/21/chartex" xmlns:cx3="http://schemas.microsoft.com/office/drawing/2016/5/9/chartex" xmlns:cx4="http://schemas.microsoft.com/office/drawing/2016/5/10/chartex" xmlns:cx5="http://schemas.microsoft.com/office/drawing/2016/5/11/chartex" xmlns:cx6="http://schemas.microsoft.com/office/drawing/2016/5/12/chartex" xmlns:cx7="http://schemas.microsoft.com/office/drawing/2016/5/13/chartex" xmlns:cx8="http://schemas.microsoft.com/office/drawing/2016/5/14/chartex" xmlns:mc="http://schemas.openxmlformats.org/markup-compatibility/2006" xmlns:aink="http://schemas.microsoft.com/office/drawing/2016/ink" xmlns:am3d="http://schemas.microsoft.com/office/drawing/2017/model3d" xmlns:o="urn:schemas-microsoft-com:office:office" xmlns:r="http://schemas.openxmlformats.org/officeDocument/2006/relationships" xmlns:m="http://schemas.openxmlformats.org/officeDocument/2006/math" xmlns:v="urn:schemas-microsoft-com:vml" xmlns:wp14="http://schemas.microsoft.com/office/word/2010/wordprocessingDrawing" xmlns:wp="http://schemas.openxmlformats.org/drawingml/2006/wordprocessingDrawing" xmlns:w10="urn:schemas-microsoft-com:office:word" xmlns:w="http://schemas.openxmlformats.org/wordprocessingml/2006/main" xmlns:w14="http://schemas.microsoft.com/office/word/2010/wordml" xmlns:w15="http://schemas.microsoft.com/office/word/2012/wordml" xmlns:w16cex="http://schemas.microsoft.com/office/word/2018/wordml/cex" xmlns:w16cid="http://schemas.microsoft.com/office/word/2016/wordml/cid" xmlns:w16="http://schemas.microsoft.com/office/word/2018/wordml" xmlns:w16se="http://schemas.microsoft.com/office/word/2015/wordml/symex" xmlns:wpg="http://schemas.microsoft.com/office/word/2010/wordprocessingGroup" xmlns:wpi="http://schemas.microsoft.com/office/word/2010/wordprocessingInk" xmlns:wne="http://schemas.microsoft.com/office/word/2006/wordml" xmlns:wps="http://schemas.microsoft.com/office/word/2010/wordprocessingShape" mc:Ignorable="w14 w15 w16se w16cid w16 w16cex wp14">
   <w:abstractNum w:abstractNumId="0" w15:restartNumberingAfterBreak="0">
     <w:nsid w:val="31025C93"/>
     <w:multiLevelType w:val="hybridMultilevel"/>
@@ -5130,7 +5411,7 @@
 </file>
 
 <file path=word/styles.xml><?xml version="1.0" encoding="utf-8"?>
-<w:styles xmlns:mc="http://schemas.openxmlformats.org/markup-compatibility/2006" xmlns:r="http://schemas.openxmlformats.org/officeDocument/2006/relationships" xmlns:w="http://schemas.openxmlformats.org/wordprocessingml/2006/main" xmlns:w14="http://schemas.microsoft.com/office/word/2010/wordml" xmlns:w15="http://schemas.microsoft.com/office/word/2012/wordml" xmlns:w16cid="http://schemas.microsoft.com/office/word/2016/wordml/cid" xmlns:w16se="http://schemas.microsoft.com/office/word/2015/wordml/symex" mc:Ignorable="w14 w15 w16se w16cid">
+<w:styles xmlns:mc="http://schemas.openxmlformats.org/markup-compatibility/2006" xmlns:r="http://schemas.openxmlformats.org/officeDocument/2006/relationships" xmlns:w="http://schemas.openxmlformats.org/wordprocessingml/2006/main" xmlns:w14="http://schemas.microsoft.com/office/word/2010/wordml" xmlns:w15="http://schemas.microsoft.com/office/word/2012/wordml" xmlns:w16cex="http://schemas.microsoft.com/office/word/2018/wordml/cex" xmlns:w16cid="http://schemas.microsoft.com/office/word/2016/wordml/cid" xmlns:w16="http://schemas.microsoft.com/office/word/2018/wordml" xmlns:w16se="http://schemas.microsoft.com/office/word/2015/wordml/symex" mc:Ignorable="w14 w15 w16se w16cid w16 w16cex">
   <w:docDefaults>
     <w:rPrDefault>
       <w:rPr>
@@ -5528,11 +5809,11 @@
     <w:name w:val="Normal"/>
     <w:qFormat/>
   </w:style>
-  <w:style w:type="paragraph" w:styleId="Titre1">
+  <w:style w:type="paragraph" w:styleId="Heading1">
     <w:name w:val="heading 1"/>
     <w:basedOn w:val="Normal"/>
     <w:next w:val="Normal"/>
-    <w:link w:val="Titre1Car"/>
+    <w:link w:val="Heading1Char"/>
     <w:uiPriority w:val="9"/>
     <w:qFormat/>
     <w:rsid w:val="00AD5940"/>
@@ -5549,11 +5830,11 @@
       <w:szCs w:val="32"/>
     </w:rPr>
   </w:style>
-  <w:style w:type="paragraph" w:styleId="Titre2">
+  <w:style w:type="paragraph" w:styleId="Heading2">
     <w:name w:val="heading 2"/>
     <w:basedOn w:val="Normal"/>
     <w:next w:val="Normal"/>
-    <w:link w:val="Titre2Car"/>
+    <w:link w:val="Heading2Char"/>
     <w:uiPriority w:val="9"/>
     <w:unhideWhenUsed/>
     <w:qFormat/>
@@ -5571,13 +5852,13 @@
       <w:szCs w:val="26"/>
     </w:rPr>
   </w:style>
-  <w:style w:type="character" w:default="1" w:styleId="Policepardfaut">
+  <w:style w:type="character" w:default="1" w:styleId="DefaultParagraphFont">
     <w:name w:val="Default Paragraph Font"/>
     <w:uiPriority w:val="1"/>
     <w:semiHidden/>
     <w:unhideWhenUsed/>
   </w:style>
-  <w:style w:type="table" w:default="1" w:styleId="TableauNormal">
+  <w:style w:type="table" w:default="1" w:styleId="TableNormal">
     <w:name w:val="Normal Table"/>
     <w:uiPriority w:val="99"/>
     <w:semiHidden/>
@@ -5592,13 +5873,13 @@
       </w:tblCellMar>
     </w:tblPr>
   </w:style>
-  <w:style w:type="numbering" w:default="1" w:styleId="Aucuneliste">
+  <w:style w:type="numbering" w:default="1" w:styleId="NoList">
     <w:name w:val="No List"/>
     <w:uiPriority w:val="99"/>
     <w:semiHidden/>
     <w:unhideWhenUsed/>
   </w:style>
-  <w:style w:type="paragraph" w:styleId="Paragraphedeliste">
+  <w:style w:type="paragraph" w:styleId="ListParagraph">
     <w:name w:val="List Paragraph"/>
     <w:basedOn w:val="Normal"/>
     <w:uiPriority w:val="34"/>
@@ -5609,10 +5890,10 @@
       <w:contextualSpacing/>
     </w:pPr>
   </w:style>
-  <w:style w:type="character" w:customStyle="1" w:styleId="Titre1Car">
-    <w:name w:val="Titre 1 Car"/>
-    <w:basedOn w:val="Policepardfaut"/>
-    <w:link w:val="Titre1"/>
+  <w:style w:type="character" w:customStyle="1" w:styleId="Heading1Char">
+    <w:name w:val="Heading 1 Char"/>
+    <w:basedOn w:val="DefaultParagraphFont"/>
+    <w:link w:val="Heading1"/>
     <w:uiPriority w:val="9"/>
     <w:rsid w:val="00AD5940"/>
     <w:rPr>
@@ -5622,10 +5903,10 @@
       <w:szCs w:val="32"/>
     </w:rPr>
   </w:style>
-  <w:style w:type="character" w:customStyle="1" w:styleId="Titre2Car">
-    <w:name w:val="Titre 2 Car"/>
-    <w:basedOn w:val="Policepardfaut"/>
-    <w:link w:val="Titre2"/>
+  <w:style w:type="character" w:customStyle="1" w:styleId="Heading2Char">
+    <w:name w:val="Heading 2 Char"/>
+    <w:basedOn w:val="DefaultParagraphFont"/>
+    <w:link w:val="Heading2"/>
     <w:uiPriority w:val="9"/>
     <w:rsid w:val="00AD5940"/>
     <w:rPr>
@@ -5635,9 +5916,9 @@
       <w:szCs w:val="26"/>
     </w:rPr>
   </w:style>
-  <w:style w:type="paragraph" w:styleId="En-ttedetabledesmatires">
+  <w:style w:type="paragraph" w:styleId="TOCHeading">
     <w:name w:val="TOC Heading"/>
-    <w:basedOn w:val="Titre1"/>
+    <w:basedOn w:val="Heading1"/>
     <w:next w:val="Normal"/>
     <w:uiPriority w:val="39"/>
     <w:unhideWhenUsed/>
@@ -5650,7 +5931,7 @@
       <w:lang w:eastAsia="fr-FR"/>
     </w:rPr>
   </w:style>
-  <w:style w:type="paragraph" w:styleId="TM1">
+  <w:style w:type="paragraph" w:styleId="TOC1">
     <w:name w:val="toc 1"/>
     <w:basedOn w:val="Normal"/>
     <w:next w:val="Normal"/>
@@ -5662,7 +5943,7 @@
       <w:spacing w:after="100"/>
     </w:pPr>
   </w:style>
-  <w:style w:type="paragraph" w:styleId="TM2">
+  <w:style w:type="paragraph" w:styleId="TOC2">
     <w:name w:val="toc 2"/>
     <w:basedOn w:val="Normal"/>
     <w:next w:val="Normal"/>
@@ -5675,9 +5956,9 @@
       <w:ind w:left="220"/>
     </w:pPr>
   </w:style>
-  <w:style w:type="character" w:styleId="Lienhypertexte">
+  <w:style w:type="character" w:styleId="Hyperlink">
     <w:name w:val="Hyperlink"/>
-    <w:basedOn w:val="Policepardfaut"/>
+    <w:basedOn w:val="DefaultParagraphFont"/>
     <w:uiPriority w:val="99"/>
     <w:unhideWhenUsed/>
     <w:rsid w:val="00CC269B"/>

</xml_diff>